<commit_message>
Update Release Notes for Vixen / Helix Export
</commit_message>
<xml_diff>
--- a/Release Notes.docx
+++ b/Release Notes.docx
@@ -1,6 +1,6 @@
 
 <file path=word/document.xml><?xml version="1.0" encoding="utf-8"?>
-<w:document xmlns:wpc="http://schemas.microsoft.com/office/word/2010/wordprocessingCanvas" xmlns:mc="http://schemas.openxmlformats.org/markup-compatibility/2006" xmlns:o="urn:schemas-microsoft-com:office:office" xmlns:r="http://schemas.openxmlformats.org/officeDocument/2006/relationships" xmlns:m="http://schemas.openxmlformats.org/officeDocument/2006/math" xmlns:v="urn:schemas-microsoft-com:vml" xmlns:wp14="http://schemas.microsoft.com/office/word/2010/wordprocessingDrawing" xmlns:wp="http://schemas.openxmlformats.org/drawingml/2006/wordprocessingDrawing" xmlns:w10="urn:schemas-microsoft-com:office:word" xmlns:w="http://schemas.openxmlformats.org/wordprocessingml/2006/main" xmlns:w14="http://schemas.microsoft.com/office/word/2010/wordml" xmlns:wpg="http://schemas.microsoft.com/office/word/2010/wordprocessingGroup" xmlns:wpi="http://schemas.microsoft.com/office/word/2010/wordprocessingInk" xmlns:wne="http://schemas.microsoft.com/office/word/2006/wordml" xmlns:wps="http://schemas.microsoft.com/office/word/2010/wordprocessingShape" mc:Ignorable="w14 wp14">
+<w:document xmlns:ve="http://schemas.openxmlformats.org/markup-compatibility/2006" xmlns:o="urn:schemas-microsoft-com:office:office" xmlns:r="http://schemas.openxmlformats.org/officeDocument/2006/relationships" xmlns:m="http://schemas.openxmlformats.org/officeDocument/2006/math" xmlns:v="urn:schemas-microsoft-com:vml" xmlns:wp="http://schemas.openxmlformats.org/drawingml/2006/wordprocessingDrawing" xmlns:w10="urn:schemas-microsoft-com:office:word" xmlns:w="http://schemas.openxmlformats.org/wordprocessingml/2006/main" xmlns:wne="http://schemas.microsoft.com/office/word/2006/wordml">
   <w:body>
     <w:p>
       <w:pPr>
@@ -584,7 +584,10 @@
         </w:numPr>
       </w:pPr>
       <w:r>
-        <w:t xml:space="preserve">Sequence export to FPP and CSV  </w:t>
+        <w:t>Sequence export to Falcon Pi Player, Vixen2.1, Vixen VIR, Helix, and C</w:t>
+      </w:r>
+      <w:r>
+        <w:t xml:space="preserve">SV  </w:t>
       </w:r>
     </w:p>
     <w:p>
@@ -6614,21 +6617,7 @@
         <w:rPr>
           <w:rFonts w:eastAsia="Times New Roman"/>
         </w:rPr>
-        <w:t>- Importer: A Vixen 2.x sequence importer has been created and added; you can now open *.</w:t>
-      </w:r>
-      <w:proofErr w:type="spellStart"/>
-      <w:r>
-        <w:rPr>
-          <w:rFonts w:eastAsia="Times New Roman"/>
-        </w:rPr>
-        <w:t>vix</w:t>
-      </w:r>
-      <w:proofErr w:type="spellEnd"/>
-      <w:r>
-        <w:rPr>
-          <w:rFonts w:eastAsia="Times New Roman"/>
-        </w:rPr>
-        <w:t xml:space="preserve"> files. Improvements still need</w:t>
+        <w:t>- Importer: A Vixen 2.x sequence importer has been created and added; you can now open *.vix files. Improvements still need</w:t>
       </w:r>
     </w:p>
     <w:p>
@@ -8077,21 +8066,7 @@
         <w:rPr>
           <w:rFonts w:eastAsia="Times New Roman"/>
         </w:rPr>
-        <w:t xml:space="preserve">Timeline Control Grid: fixed a few rendering issues/hangs/etc. Pretty messy and </w:t>
-      </w:r>
-      <w:proofErr w:type="spellStart"/>
-      <w:r>
-        <w:rPr>
-          <w:rFonts w:eastAsia="Times New Roman"/>
-        </w:rPr>
-        <w:t>hacky</w:t>
-      </w:r>
-      <w:proofErr w:type="spellEnd"/>
-      <w:r>
-        <w:rPr>
-          <w:rFonts w:eastAsia="Times New Roman"/>
-        </w:rPr>
-        <w:t>, but I think it's time for a control rewrite next year. This at least stops the hangs.</w:t>
+        <w:t>Timeline Control Grid: fixed a few rendering issues/hangs/etc. Pretty messy and hacky, but I think it's time for a control rewrite next year. This at least stops the hangs.</w:t>
       </w:r>
     </w:p>
     <w:p>
@@ -10699,7 +10674,7 @@
 </file>
 
 <file path=word/numbering.xml><?xml version="1.0" encoding="utf-8"?>
-<w:numbering xmlns:wpc="http://schemas.microsoft.com/office/word/2010/wordprocessingCanvas" xmlns:mc="http://schemas.openxmlformats.org/markup-compatibility/2006" xmlns:o="urn:schemas-microsoft-com:office:office" xmlns:r="http://schemas.openxmlformats.org/officeDocument/2006/relationships" xmlns:m="http://schemas.openxmlformats.org/officeDocument/2006/math" xmlns:v="urn:schemas-microsoft-com:vml" xmlns:wp14="http://schemas.microsoft.com/office/word/2010/wordprocessingDrawing" xmlns:wp="http://schemas.openxmlformats.org/drawingml/2006/wordprocessingDrawing" xmlns:w10="urn:schemas-microsoft-com:office:word" xmlns:w="http://schemas.openxmlformats.org/wordprocessingml/2006/main" xmlns:w14="http://schemas.microsoft.com/office/word/2010/wordml" xmlns:wpg="http://schemas.microsoft.com/office/word/2010/wordprocessingGroup" xmlns:wpi="http://schemas.microsoft.com/office/word/2010/wordprocessingInk" xmlns:wne="http://schemas.microsoft.com/office/word/2006/wordml" xmlns:wps="http://schemas.microsoft.com/office/word/2010/wordprocessingShape" mc:Ignorable="w14 wp14">
+<w:numbering xmlns:ve="http://schemas.openxmlformats.org/markup-compatibility/2006" xmlns:o="urn:schemas-microsoft-com:office:office" xmlns:r="http://schemas.openxmlformats.org/officeDocument/2006/relationships" xmlns:m="http://schemas.openxmlformats.org/officeDocument/2006/math" xmlns:v="urn:schemas-microsoft-com:vml" xmlns:wp="http://schemas.openxmlformats.org/drawingml/2006/wordprocessingDrawing" xmlns:w10="urn:schemas-microsoft-com:office:word" xmlns:w="http://schemas.openxmlformats.org/wordprocessingml/2006/main" xmlns:wne="http://schemas.microsoft.com/office/word/2006/wordml">
   <w:abstractNum w:abstractNumId="0">
     <w:nsid w:val="022E4898"/>
     <w:multiLevelType w:val="hybridMultilevel"/>
@@ -15784,7 +15759,7 @@
 </file>
 
 <file path=word/styles.xml><?xml version="1.0" encoding="utf-8"?>
-<w:styles xmlns:mc="http://schemas.openxmlformats.org/markup-compatibility/2006" xmlns:r="http://schemas.openxmlformats.org/officeDocument/2006/relationships" xmlns:w="http://schemas.openxmlformats.org/wordprocessingml/2006/main" xmlns:w14="http://schemas.microsoft.com/office/word/2010/wordml" mc:Ignorable="w14">
+<w:styles xmlns:r="http://schemas.openxmlformats.org/officeDocument/2006/relationships" xmlns:w="http://schemas.openxmlformats.org/wordprocessingml/2006/main">
   <w:docDefaults>
     <w:rPrDefault>
       <w:rPr>
@@ -15942,6 +15917,7 @@
   <w:style w:type="paragraph" w:default="1" w:styleId="Normal">
     <w:name w:val="Normal"/>
     <w:qFormat/>
+    <w:rsid w:val="008670AB"/>
   </w:style>
   <w:style w:type="paragraph" w:styleId="Heading1">
     <w:name w:val="heading 1"/>
@@ -16023,6 +15999,7 @@
     <w:uiPriority w:val="99"/>
     <w:semiHidden/>
     <w:unhideWhenUsed/>
+    <w:qFormat/>
     <w:tblPr>
       <w:tblInd w:w="0" w:type="dxa"/>
       <w:tblCellMar>

</xml_diff>

<commit_message>
More updates for 3.1u2 (release notes).
</commit_message>
<xml_diff>
--- a/Release Notes.docx
+++ b/Release Notes.docx
@@ -52,13 +52,7 @@
         </w:numPr>
       </w:pPr>
       <w:r>
-        <w:t>Added</w:t>
-      </w:r>
-      <w:r>
-        <w:t xml:space="preserve"> an option to use the selection box as CAD Style</w:t>
-      </w:r>
-      <w:r>
-        <w:t xml:space="preserve"> (VIX-617)</w:t>
+        <w:t>Added an option to use the selection box as CAD Style (VIX-617)</w:t>
       </w:r>
     </w:p>
     <w:p>
@@ -70,10 +64,7 @@
         </w:numPr>
       </w:pPr>
       <w:r>
-        <w:t>When ON, d</w:t>
-      </w:r>
-      <w:r>
-        <w:t>ragging right to left selections any effects within the box.</w:t>
+        <w:t>When ON, dragging right to left selections any effects within the box.</w:t>
       </w:r>
     </w:p>
     <w:p>
@@ -119,8 +110,9 @@
           <w:szCs w:val="24"/>
           <w:lang w:val="en-AU" w:eastAsia="en-AU"/>
         </w:rPr>
-        <w:t>Extended Chase:</w:t>
-      </w:r>
+        <w:t xml:space="preserve">Extended Chase: This allows a chase to hold the last </w:t>
+      </w:r>
+      <w:proofErr w:type="spellStart"/>
       <w:r>
         <w:rPr>
           <w:rFonts w:ascii="Times New Roman" w:eastAsia="Times New Roman" w:hAnsi="Times New Roman" w:cs="Times New Roman"/>
@@ -128,9 +120,9 @@
           <w:szCs w:val="24"/>
           <w:lang w:val="en-AU" w:eastAsia="en-AU"/>
         </w:rPr>
-        <w:t xml:space="preserve"> This allows a chase to hold the last </w:t>
-      </w:r>
-      <w:proofErr w:type="spellStart"/>
+        <w:t>color</w:t>
+      </w:r>
+      <w:proofErr w:type="spellEnd"/>
       <w:r>
         <w:rPr>
           <w:rFonts w:ascii="Times New Roman" w:eastAsia="Times New Roman" w:hAnsi="Times New Roman" w:cs="Times New Roman"/>
@@ -138,9 +130,8 @@
           <w:szCs w:val="24"/>
           <w:lang w:val="en-AU" w:eastAsia="en-AU"/>
         </w:rPr>
-        <w:t>color</w:t>
-      </w:r>
-      <w:proofErr w:type="spellEnd"/>
+        <w:t xml:space="preserve"> / intensity of the pulse to the end </w:t>
+      </w:r>
       <w:r>
         <w:rPr>
           <w:rFonts w:ascii="Times New Roman" w:eastAsia="Times New Roman" w:hAnsi="Times New Roman" w:cs="Times New Roman"/>
@@ -148,33 +139,34 @@
           <w:szCs w:val="24"/>
           <w:lang w:val="en-AU" w:eastAsia="en-AU"/>
         </w:rPr>
-        <w:t xml:space="preserve"> / intensity of the pulse to the end </w:t>
-      </w:r>
-      <w:r>
+        <w:t>or extend it back to the start.</w:t>
+      </w:r>
+    </w:p>
+    <w:p>
+      <w:pPr>
+        <w:pStyle w:val="ListParagraph"/>
+        <w:numPr>
+          <w:ilvl w:val="0"/>
+          <w:numId w:val="31"/>
+        </w:numPr>
+        <w:spacing w:after="0" w:line="240" w:lineRule="auto"/>
         <w:rPr>
           <w:rFonts w:ascii="Times New Roman" w:eastAsia="Times New Roman" w:hAnsi="Times New Roman" w:cs="Times New Roman"/>
           <w:sz w:val="24"/>
           <w:szCs w:val="24"/>
           <w:lang w:val="en-AU" w:eastAsia="en-AU"/>
         </w:rPr>
-        <w:t>or extend it back to the start.</w:t>
-      </w:r>
-    </w:p>
-    <w:p>
-      <w:pPr>
-        <w:pStyle w:val="ListParagraph"/>
-        <w:numPr>
-          <w:ilvl w:val="0"/>
-          <w:numId w:val="31"/>
-        </w:numPr>
-        <w:spacing w:after="0" w:line="240" w:lineRule="auto"/>
+      </w:pPr>
+      <w:r>
         <w:rPr>
           <w:rFonts w:ascii="Times New Roman" w:eastAsia="Times New Roman" w:hAnsi="Times New Roman" w:cs="Times New Roman"/>
           <w:sz w:val="24"/>
           <w:szCs w:val="24"/>
           <w:lang w:val="en-AU" w:eastAsia="en-AU"/>
         </w:rPr>
-      </w:pPr>
+        <w:t xml:space="preserve">Nutcracker: Huge amount of improvements to bring it more in line with </w:t>
+      </w:r>
+      <w:proofErr w:type="spellStart"/>
       <w:r>
         <w:rPr>
           <w:rFonts w:ascii="Times New Roman" w:eastAsia="Times New Roman" w:hAnsi="Times New Roman" w:cs="Times New Roman"/>
@@ -182,9 +174,9 @@
           <w:szCs w:val="24"/>
           <w:lang w:val="en-AU" w:eastAsia="en-AU"/>
         </w:rPr>
-        <w:t xml:space="preserve">Nutcracker: Huge amount of improvements to bring it more in line with </w:t>
-      </w:r>
-      <w:proofErr w:type="spellStart"/>
+        <w:t>Xlights</w:t>
+      </w:r>
+      <w:proofErr w:type="spellEnd"/>
       <w:r>
         <w:rPr>
           <w:rFonts w:ascii="Times New Roman" w:eastAsia="Times New Roman" w:hAnsi="Times New Roman" w:cs="Times New Roman"/>
@@ -192,18 +184,24 @@
           <w:szCs w:val="24"/>
           <w:lang w:val="en-AU" w:eastAsia="en-AU"/>
         </w:rPr>
-        <w:t>Xlights</w:t>
-      </w:r>
-      <w:proofErr w:type="spellEnd"/>
-      <w:r>
+        <w:t>. New effects/features:</w:t>
+      </w:r>
+    </w:p>
+    <w:p>
+      <w:pPr>
+        <w:pStyle w:val="ListParagraph"/>
+        <w:numPr>
+          <w:ilvl w:val="1"/>
+          <w:numId w:val="31"/>
+        </w:numPr>
+        <w:spacing w:after="0" w:line="240" w:lineRule="auto"/>
         <w:rPr>
           <w:rFonts w:ascii="Times New Roman" w:eastAsia="Times New Roman" w:hAnsi="Times New Roman" w:cs="Times New Roman"/>
           <w:sz w:val="24"/>
           <w:szCs w:val="24"/>
           <w:lang w:val="en-AU" w:eastAsia="en-AU"/>
         </w:rPr>
-        <w:t xml:space="preserve">. </w:t>
-      </w:r>
+      </w:pPr>
       <w:r>
         <w:rPr>
           <w:rFonts w:ascii="Times New Roman" w:eastAsia="Times New Roman" w:hAnsi="Times New Roman" w:cs="Times New Roman"/>
@@ -211,33 +209,33 @@
           <w:szCs w:val="24"/>
           <w:lang w:val="en-AU" w:eastAsia="en-AU"/>
         </w:rPr>
-        <w:t>New effects/feature</w:t>
-      </w:r>
-      <w:r>
+        <w:t>Curtain - Simulates a stage curtain opening or closing.</w:t>
+      </w:r>
+    </w:p>
+    <w:p>
+      <w:pPr>
+        <w:pStyle w:val="ListParagraph"/>
+        <w:numPr>
+          <w:ilvl w:val="1"/>
+          <w:numId w:val="31"/>
+        </w:numPr>
+        <w:spacing w:after="0" w:line="240" w:lineRule="auto"/>
         <w:rPr>
           <w:rFonts w:ascii="Times New Roman" w:eastAsia="Times New Roman" w:hAnsi="Times New Roman" w:cs="Times New Roman"/>
           <w:sz w:val="24"/>
           <w:szCs w:val="24"/>
           <w:lang w:val="en-AU" w:eastAsia="en-AU"/>
         </w:rPr>
-        <w:t>s:</w:t>
-      </w:r>
-    </w:p>
-    <w:p>
-      <w:pPr>
-        <w:pStyle w:val="ListParagraph"/>
-        <w:numPr>
-          <w:ilvl w:val="1"/>
-          <w:numId w:val="31"/>
-        </w:numPr>
-        <w:spacing w:after="0" w:line="240" w:lineRule="auto"/>
+      </w:pPr>
+      <w:r>
         <w:rPr>
           <w:rFonts w:ascii="Times New Roman" w:eastAsia="Times New Roman" w:hAnsi="Times New Roman" w:cs="Times New Roman"/>
           <w:sz w:val="24"/>
           <w:szCs w:val="24"/>
           <w:lang w:val="en-AU" w:eastAsia="en-AU"/>
         </w:rPr>
-      </w:pPr>
+        <w:t>Bars - Added more of the missing direction options. Some of these mirror what could have happened by using Horizont</w:t>
+      </w:r>
       <w:r>
         <w:rPr>
           <w:rFonts w:ascii="Times New Roman" w:eastAsia="Times New Roman" w:hAnsi="Times New Roman" w:cs="Times New Roman"/>
@@ -245,7 +243,7 @@
           <w:szCs w:val="24"/>
           <w:lang w:val="en-AU" w:eastAsia="en-AU"/>
         </w:rPr>
-        <w:t>Curtain - Simulates a stage curtain opening or closing.</w:t>
+        <w:t>al or Vertical orientation.</w:t>
       </w:r>
     </w:p>
     <w:p>
@@ -270,33 +268,34 @@
           <w:szCs w:val="24"/>
           <w:lang w:val="en-AU" w:eastAsia="en-AU"/>
         </w:rPr>
-        <w:t>Bars - Added more of the missing direction options. Some of these mirror what could have happened by using Horizont</w:t>
-      </w:r>
-      <w:r>
+        <w:t>Butterfly - Added the reverse direction.</w:t>
+      </w:r>
+    </w:p>
+    <w:p>
+      <w:pPr>
+        <w:pStyle w:val="ListParagraph"/>
+        <w:numPr>
+          <w:ilvl w:val="1"/>
+          <w:numId w:val="31"/>
+        </w:numPr>
+        <w:spacing w:after="0" w:line="240" w:lineRule="auto"/>
         <w:rPr>
           <w:rFonts w:ascii="Times New Roman" w:eastAsia="Times New Roman" w:hAnsi="Times New Roman" w:cs="Times New Roman"/>
           <w:sz w:val="24"/>
           <w:szCs w:val="24"/>
           <w:lang w:val="en-AU" w:eastAsia="en-AU"/>
         </w:rPr>
-        <w:t>al or Vertical orientation.</w:t>
-      </w:r>
-    </w:p>
-    <w:p>
-      <w:pPr>
-        <w:pStyle w:val="ListParagraph"/>
-        <w:numPr>
-          <w:ilvl w:val="1"/>
-          <w:numId w:val="31"/>
-        </w:numPr>
-        <w:spacing w:after="0" w:line="240" w:lineRule="auto"/>
+      </w:pPr>
+      <w:r>
         <w:rPr>
           <w:rFonts w:ascii="Times New Roman" w:eastAsia="Times New Roman" w:hAnsi="Times New Roman" w:cs="Times New Roman"/>
           <w:sz w:val="24"/>
           <w:szCs w:val="24"/>
           <w:lang w:val="en-AU" w:eastAsia="en-AU"/>
         </w:rPr>
-      </w:pPr>
+        <w:t xml:space="preserve">Picture - Added animated gif support and scaling options. Added other direction options like Peekaboo, Wiggle, </w:t>
+      </w:r>
+      <w:proofErr w:type="gramStart"/>
       <w:r>
         <w:rPr>
           <w:rFonts w:ascii="Times New Roman" w:eastAsia="Times New Roman" w:hAnsi="Times New Roman" w:cs="Times New Roman"/>
@@ -304,34 +303,34 @@
           <w:szCs w:val="24"/>
           <w:lang w:val="en-AU" w:eastAsia="en-AU"/>
         </w:rPr>
-        <w:t>Butterfly - Added the reverse direction.</w:t>
-      </w:r>
-    </w:p>
-    <w:p>
-      <w:pPr>
-        <w:pStyle w:val="ListParagraph"/>
-        <w:numPr>
-          <w:ilvl w:val="1"/>
-          <w:numId w:val="31"/>
-        </w:numPr>
-        <w:spacing w:after="0" w:line="240" w:lineRule="auto"/>
+        <w:t>Diagonals</w:t>
+      </w:r>
+      <w:proofErr w:type="gramEnd"/>
+      <w:r>
         <w:rPr>
           <w:rFonts w:ascii="Times New Roman" w:eastAsia="Times New Roman" w:hAnsi="Times New Roman" w:cs="Times New Roman"/>
           <w:sz w:val="24"/>
           <w:szCs w:val="24"/>
           <w:lang w:val="en-AU" w:eastAsia="en-AU"/>
         </w:rPr>
-      </w:pPr>
-      <w:r>
+        <w:t>. </w:t>
+      </w:r>
+    </w:p>
+    <w:p>
+      <w:pPr>
+        <w:pStyle w:val="ListParagraph"/>
+        <w:numPr>
+          <w:ilvl w:val="1"/>
+          <w:numId w:val="31"/>
+        </w:numPr>
+        <w:spacing w:after="0" w:line="240" w:lineRule="auto"/>
         <w:rPr>
           <w:rFonts w:ascii="Times New Roman" w:eastAsia="Times New Roman" w:hAnsi="Times New Roman" w:cs="Times New Roman"/>
           <w:sz w:val="24"/>
           <w:szCs w:val="24"/>
           <w:lang w:val="en-AU" w:eastAsia="en-AU"/>
         </w:rPr>
-        <w:t xml:space="preserve">Picture - Added animated gif support and scaling options. Added other direction options like Peekaboo, Wiggle, </w:t>
-      </w:r>
-      <w:proofErr w:type="gramStart"/>
+      </w:pPr>
       <w:r>
         <w:rPr>
           <w:rFonts w:ascii="Times New Roman" w:eastAsia="Times New Roman" w:hAnsi="Times New Roman" w:cs="Times New Roman"/>
@@ -339,9 +338,9 @@
           <w:szCs w:val="24"/>
           <w:lang w:val="en-AU" w:eastAsia="en-AU"/>
         </w:rPr>
-        <w:t>Diagonals</w:t>
-      </w:r>
-      <w:proofErr w:type="gramEnd"/>
+        <w:t xml:space="preserve">Text - Added 2 more lines of text and </w:t>
+      </w:r>
+      <w:proofErr w:type="spellStart"/>
       <w:r>
         <w:rPr>
           <w:rFonts w:ascii="Times New Roman" w:eastAsia="Times New Roman" w:hAnsi="Times New Roman" w:cs="Times New Roman"/>
@@ -349,34 +348,34 @@
           <w:szCs w:val="24"/>
           <w:lang w:val="en-AU" w:eastAsia="en-AU"/>
         </w:rPr>
-        <w:t>. </w:t>
-      </w:r>
-    </w:p>
-    <w:p>
-      <w:pPr>
-        <w:pStyle w:val="ListParagraph"/>
-        <w:numPr>
-          <w:ilvl w:val="1"/>
-          <w:numId w:val="31"/>
-        </w:numPr>
-        <w:spacing w:after="0" w:line="240" w:lineRule="auto"/>
+        <w:t>center</w:t>
+      </w:r>
+      <w:proofErr w:type="spellEnd"/>
+      <w:r>
         <w:rPr>
           <w:rFonts w:ascii="Times New Roman" w:eastAsia="Times New Roman" w:hAnsi="Times New Roman" w:cs="Times New Roman"/>
           <w:sz w:val="24"/>
           <w:szCs w:val="24"/>
           <w:lang w:val="en-AU" w:eastAsia="en-AU"/>
         </w:rPr>
-      </w:pPr>
-      <w:r>
+        <w:t xml:space="preserve"> stop.</w:t>
+      </w:r>
+    </w:p>
+    <w:p>
+      <w:pPr>
+        <w:pStyle w:val="ListParagraph"/>
+        <w:numPr>
+          <w:ilvl w:val="1"/>
+          <w:numId w:val="31"/>
+        </w:numPr>
+        <w:spacing w:after="0" w:line="240" w:lineRule="auto"/>
         <w:rPr>
           <w:rFonts w:ascii="Times New Roman" w:eastAsia="Times New Roman" w:hAnsi="Times New Roman" w:cs="Times New Roman"/>
           <w:sz w:val="24"/>
           <w:szCs w:val="24"/>
           <w:lang w:val="en-AU" w:eastAsia="en-AU"/>
         </w:rPr>
-        <w:t xml:space="preserve">Text - Added 2 more lines of text and </w:t>
-      </w:r>
-      <w:proofErr w:type="spellStart"/>
+      </w:pPr>
       <w:r>
         <w:rPr>
           <w:rFonts w:ascii="Times New Roman" w:eastAsia="Times New Roman" w:hAnsi="Times New Roman" w:cs="Times New Roman"/>
@@ -384,59 +383,58 @@
           <w:szCs w:val="24"/>
           <w:lang w:val="en-AU" w:eastAsia="en-AU"/>
         </w:rPr>
-        <w:t>center</w:t>
-      </w:r>
-      <w:proofErr w:type="spellEnd"/>
-      <w:r>
+        <w:t>Twinkle - Updated to have the adjustable step and strobe features.</w:t>
+      </w:r>
+    </w:p>
+    <w:p>
+      <w:pPr>
+        <w:pStyle w:val="ListParagraph"/>
+        <w:numPr>
+          <w:ilvl w:val="1"/>
+          <w:numId w:val="31"/>
+        </w:numPr>
+        <w:spacing w:after="0" w:line="240" w:lineRule="auto"/>
         <w:rPr>
           <w:rFonts w:ascii="Times New Roman" w:eastAsia="Times New Roman" w:hAnsi="Times New Roman" w:cs="Times New Roman"/>
           <w:sz w:val="24"/>
           <w:szCs w:val="24"/>
           <w:lang w:val="en-AU" w:eastAsia="en-AU"/>
         </w:rPr>
-        <w:t xml:space="preserve"> stop.</w:t>
-      </w:r>
-    </w:p>
-    <w:p>
-      <w:pPr>
-        <w:pStyle w:val="ListParagraph"/>
-        <w:numPr>
-          <w:ilvl w:val="1"/>
-          <w:numId w:val="31"/>
-        </w:numPr>
-        <w:spacing w:after="0" w:line="240" w:lineRule="auto"/>
+      </w:pPr>
+      <w:r>
         <w:rPr>
           <w:rFonts w:ascii="Times New Roman" w:eastAsia="Times New Roman" w:hAnsi="Times New Roman" w:cs="Times New Roman"/>
           <w:sz w:val="24"/>
           <w:szCs w:val="24"/>
           <w:lang w:val="en-AU" w:eastAsia="en-AU"/>
         </w:rPr>
-      </w:pPr>
-      <w:r>
+        <w:t>Added Candy cane as an option to the preview.</w:t>
+      </w:r>
+    </w:p>
+    <w:p>
+      <w:pPr>
+        <w:pStyle w:val="ListParagraph"/>
+        <w:numPr>
+          <w:ilvl w:val="1"/>
+          <w:numId w:val="31"/>
+        </w:numPr>
+        <w:spacing w:after="0" w:line="240" w:lineRule="auto"/>
         <w:rPr>
           <w:rFonts w:ascii="Times New Roman" w:eastAsia="Times New Roman" w:hAnsi="Times New Roman" w:cs="Times New Roman"/>
           <w:sz w:val="24"/>
           <w:szCs w:val="24"/>
           <w:lang w:val="en-AU" w:eastAsia="en-AU"/>
         </w:rPr>
-        <w:t>Twinkle - Updated to have the adjustable step and strobe features.</w:t>
-      </w:r>
-    </w:p>
-    <w:p>
-      <w:pPr>
-        <w:pStyle w:val="ListParagraph"/>
-        <w:numPr>
-          <w:ilvl w:val="1"/>
-          <w:numId w:val="31"/>
-        </w:numPr>
-        <w:spacing w:after="0" w:line="240" w:lineRule="auto"/>
+      </w:pPr>
+      <w:r>
         <w:rPr>
           <w:rFonts w:ascii="Times New Roman" w:eastAsia="Times New Roman" w:hAnsi="Times New Roman" w:cs="Times New Roman"/>
           <w:sz w:val="24"/>
           <w:szCs w:val="24"/>
           <w:lang w:val="en-AU" w:eastAsia="en-AU"/>
         </w:rPr>
-      </w:pPr>
+        <w:t>Preview reflects when the string orientation is changed from Horizontal to Vertical instead of alway</w:t>
+      </w:r>
       <w:r>
         <w:rPr>
           <w:rFonts w:ascii="Times New Roman" w:eastAsia="Times New Roman" w:hAnsi="Times New Roman" w:cs="Times New Roman"/>
@@ -444,7 +442,7 @@
           <w:szCs w:val="24"/>
           <w:lang w:val="en-AU" w:eastAsia="en-AU"/>
         </w:rPr>
-        <w:t>Added Candy cane as an option to the preview.</w:t>
+        <w:t>s showing the vertical version.</w:t>
       </w:r>
     </w:p>
     <w:p>
@@ -469,26 +467,413 @@
           <w:szCs w:val="24"/>
           <w:lang w:val="en-AU" w:eastAsia="en-AU"/>
         </w:rPr>
-        <w:t>Preview reflect</w:t>
-      </w:r>
-      <w:r>
+        <w:t>Add tooltip hovers on some of the sliders to indicate their values.</w:t>
+      </w:r>
+    </w:p>
+    <w:p>
+      <w:pPr>
+        <w:spacing w:after="0" w:line="240" w:lineRule="auto"/>
         <w:rPr>
           <w:rFonts w:ascii="Times New Roman" w:eastAsia="Times New Roman" w:hAnsi="Times New Roman" w:cs="Times New Roman"/>
           <w:sz w:val="24"/>
           <w:szCs w:val="24"/>
           <w:lang w:val="en-AU" w:eastAsia="en-AU"/>
         </w:rPr>
-        <w:t>s</w:t>
-      </w:r>
-      <w:r>
+      </w:pPr>
+    </w:p>
+    <w:p>
+      <w:pPr>
+        <w:pStyle w:val="Heading1"/>
+      </w:pPr>
+      <w:r>
+        <w:t>Bug Fixes</w:t>
+      </w:r>
+    </w:p>
+    <w:p>
+      <w:pPr>
+        <w:pStyle w:val="Heading3"/>
+      </w:pPr>
+      <w:r>
+        <w:t>Preview</w:t>
+      </w:r>
+    </w:p>
+    <w:p>
+      <w:pPr>
+        <w:pStyle w:val="ListParagraph"/>
+        <w:numPr>
+          <w:ilvl w:val="0"/>
+          <w:numId w:val="36"/>
+        </w:numPr>
+        <w:rPr>
+          <w:rFonts w:eastAsia="Times New Roman"/>
+        </w:rPr>
+      </w:pPr>
+      <w:r>
+        <w:rPr>
+          <w:rFonts w:eastAsia="Times New Roman"/>
+        </w:rPr>
+        <w:t>Changes to the element link dialog in the preview to prevent standard strings from losing their elements.</w:t>
+      </w:r>
+    </w:p>
+    <w:p>
+      <w:pPr>
+        <w:pStyle w:val="ListParagraph"/>
+        <w:numPr>
+          <w:ilvl w:val="0"/>
+          <w:numId w:val="36"/>
+        </w:numPr>
+        <w:rPr>
+          <w:rFonts w:eastAsia="Times New Roman"/>
+        </w:rPr>
+      </w:pPr>
+      <w:r>
+        <w:rPr>
+          <w:rFonts w:eastAsia="Times New Roman"/>
+        </w:rPr>
+        <w:t>Unassigned Event Handler was trying to be called and causing an error when adding a new Color Handling in the Display Setup. (VIX-600)</w:t>
+      </w:r>
+    </w:p>
+    <w:p>
+      <w:pPr>
+        <w:pStyle w:val="ListParagraph"/>
+        <w:numPr>
+          <w:ilvl w:val="0"/>
+          <w:numId w:val="36"/>
+        </w:numPr>
+        <w:rPr>
+          <w:rFonts w:eastAsia="Times New Roman"/>
+        </w:rPr>
+      </w:pPr>
+      <w:r>
+        <w:rPr>
+          <w:rFonts w:eastAsia="Times New Roman"/>
+        </w:rPr>
+        <w:t xml:space="preserve">Fixed saving </w:t>
+      </w:r>
+      <w:proofErr w:type="spellStart"/>
+      <w:r>
+        <w:rPr>
+          <w:rFonts w:eastAsia="Times New Roman"/>
+        </w:rPr>
+        <w:t>PolyLine</w:t>
+      </w:r>
+      <w:proofErr w:type="spellEnd"/>
+      <w:r>
+        <w:rPr>
+          <w:rFonts w:eastAsia="Times New Roman"/>
+        </w:rPr>
+        <w:t xml:space="preserve"> links with standard strings</w:t>
+      </w:r>
+    </w:p>
+    <w:p>
+      <w:pPr>
+        <w:pStyle w:val="ListParagraph"/>
+        <w:numPr>
+          <w:ilvl w:val="0"/>
+          <w:numId w:val="36"/>
+        </w:numPr>
+        <w:rPr>
+          <w:rFonts w:eastAsia="Times New Roman"/>
+        </w:rPr>
+      </w:pPr>
+      <w:r>
+        <w:rPr>
+          <w:rFonts w:eastAsia="Times New Roman"/>
+        </w:rPr>
+        <w:t xml:space="preserve">Fixed alignment tools for </w:t>
+      </w:r>
+      <w:proofErr w:type="spellStart"/>
+      <w:r>
+        <w:rPr>
+          <w:rFonts w:eastAsia="Times New Roman"/>
+        </w:rPr>
+        <w:t>megatrees</w:t>
+      </w:r>
+      <w:proofErr w:type="spellEnd"/>
+      <w:r>
+        <w:rPr>
+          <w:rFonts w:eastAsia="Times New Roman"/>
+        </w:rPr>
+        <w:t xml:space="preserve"> in the preview.</w:t>
+      </w:r>
+    </w:p>
+    <w:p/>
+    <w:p/>
+    <w:p>
+      <w:pPr>
+        <w:pStyle w:val="Heading3"/>
+      </w:pPr>
+      <w:r>
+        <w:lastRenderedPageBreak/>
+        <w:t>Sequencer</w:t>
+      </w:r>
+    </w:p>
+    <w:p>
+      <w:pPr>
+        <w:pStyle w:val="ListParagraph"/>
+        <w:numPr>
+          <w:ilvl w:val="0"/>
+          <w:numId w:val="31"/>
+        </w:numPr>
+      </w:pPr>
+      <w:r>
+        <w:t>Fixed issue with playback in Mark Manager.</w:t>
+      </w:r>
+      <w:r>
+        <w:t xml:space="preserve"> (</w:t>
+      </w:r>
+      <w:r>
+        <w:t>VIX-602)</w:t>
+      </w:r>
+    </w:p>
+    <w:p>
+      <w:pPr>
+        <w:pStyle w:val="ListParagraph"/>
+        <w:numPr>
+          <w:ilvl w:val="0"/>
+          <w:numId w:val="31"/>
+        </w:numPr>
+        <w:rPr>
+          <w:rFonts w:eastAsia="Times New Roman"/>
+        </w:rPr>
+      </w:pPr>
+      <w:r>
+        <w:rPr>
+          <w:rFonts w:eastAsia="Times New Roman"/>
+        </w:rPr>
+        <w:t>Fix</w:t>
+      </w:r>
+      <w:r>
+        <w:rPr>
+          <w:rFonts w:eastAsia="Times New Roman"/>
+        </w:rPr>
+        <w:t>ed</w:t>
+      </w:r>
+      <w:r>
+        <w:rPr>
+          <w:rFonts w:eastAsia="Times New Roman"/>
+        </w:rPr>
+        <w:t xml:space="preserve"> a bug in the rendering progress bar logic that could cause it to hang in a</w:t>
+      </w:r>
+      <w:r>
+        <w:rPr>
+          <w:rFonts w:eastAsia="Times New Roman"/>
+        </w:rPr>
+        <w:t>n</w:t>
+      </w:r>
+      <w:r>
+        <w:rPr>
+          <w:rFonts w:eastAsia="Times New Roman"/>
+        </w:rPr>
+        <w:t xml:space="preserve"> incomplete state.</w:t>
+      </w:r>
+    </w:p>
+    <w:p>
+      <w:pPr>
+        <w:pStyle w:val="ListParagraph"/>
+        <w:numPr>
+          <w:ilvl w:val="0"/>
+          <w:numId w:val="31"/>
+        </w:numPr>
+        <w:rPr>
+          <w:rFonts w:eastAsia="Times New Roman"/>
+        </w:rPr>
+      </w:pPr>
+      <w:r>
+        <w:rPr>
+          <w:rFonts w:eastAsia="Times New Roman"/>
+        </w:rPr>
+        <w:t>Fixed an issue where effects would render multiple times (unnecessarily)</w:t>
+      </w:r>
+      <w:r>
+        <w:rPr>
+          <w:rFonts w:eastAsia="Times New Roman"/>
+        </w:rPr>
+        <w:t>.</w:t>
+      </w:r>
+    </w:p>
+    <w:p>
+      <w:pPr>
+        <w:pStyle w:val="ListParagraph"/>
+        <w:numPr>
+          <w:ilvl w:val="0"/>
+          <w:numId w:val="31"/>
+        </w:numPr>
+        <w:rPr>
+          <w:rFonts w:eastAsia="Times New Roman"/>
+        </w:rPr>
+      </w:pPr>
+      <w:r>
+        <w:rPr>
+          <w:rFonts w:eastAsia="Times New Roman"/>
+        </w:rPr>
+        <w:t>Fix some display issues with stacking effects and row heights in the sequence editor.</w:t>
+      </w:r>
+    </w:p>
+    <w:p>
+      <w:pPr>
+        <w:pStyle w:val="ListParagraph"/>
+        <w:numPr>
+          <w:ilvl w:val="0"/>
+          <w:numId w:val="31"/>
+        </w:numPr>
+      </w:pPr>
+      <w:r>
+        <w:t>Fixed a missing detection of a modified sequence when the length of the sequence is changed.</w:t>
+      </w:r>
+    </w:p>
+    <w:p>
+      <w:pPr>
+        <w:pStyle w:val="ListParagraph"/>
+        <w:numPr>
+          <w:ilvl w:val="0"/>
+          <w:numId w:val="31"/>
+        </w:numPr>
+      </w:pPr>
+      <w:r>
+        <w:t>Fixed some issues with crashes when using looping.</w:t>
+      </w:r>
+    </w:p>
+    <w:p/>
+    <w:p>
+      <w:pPr>
+        <w:pStyle w:val="Heading3"/>
+      </w:pPr>
+      <w:r>
+        <w:t>Effects</w:t>
+      </w:r>
+    </w:p>
+    <w:p>
+      <w:pPr>
+        <w:pStyle w:val="ListParagraph"/>
+        <w:numPr>
+          <w:ilvl w:val="0"/>
+          <w:numId w:val="31"/>
+        </w:numPr>
+        <w:rPr>
+          <w:rFonts w:eastAsia="Times New Roman"/>
+        </w:rPr>
+      </w:pPr>
+      <w:r>
+        <w:rPr>
+          <w:rFonts w:eastAsia="Times New Roman"/>
+        </w:rPr>
+        <w:t>Fix</w:t>
+      </w:r>
+      <w:r>
+        <w:rPr>
+          <w:rFonts w:eastAsia="Times New Roman"/>
+        </w:rPr>
+        <w:t>ed</w:t>
+      </w:r>
+      <w:r>
+        <w:rPr>
+          <w:rFonts w:eastAsia="Times New Roman"/>
+        </w:rPr>
+        <w:t xml:space="preserve"> for memory overflows in the Twinkle during certain settings t</w:t>
+      </w:r>
+      <w:r>
+        <w:rPr>
+          <w:rFonts w:eastAsia="Times New Roman"/>
+        </w:rPr>
+        <w:t>hat would allow it to create</w:t>
+      </w:r>
+      <w:r>
+        <w:rPr>
+          <w:rFonts w:eastAsia="Times New Roman"/>
+        </w:rPr>
+        <w:t xml:space="preserve"> </w:t>
+      </w:r>
+      <w:proofErr w:type="gramStart"/>
+      <w:r>
+        <w:rPr>
+          <w:rFonts w:eastAsia="Times New Roman"/>
+        </w:rPr>
+        <w:t>t</w:t>
+      </w:r>
+      <w:r>
+        <w:rPr>
+          <w:rFonts w:eastAsia="Times New Roman"/>
+        </w:rPr>
+        <w:t>o</w:t>
+      </w:r>
+      <w:proofErr w:type="gramEnd"/>
+      <w:r>
+        <w:rPr>
+          <w:rFonts w:eastAsia="Times New Roman"/>
+        </w:rPr>
+        <w:t xml:space="preserve"> many twinkles.</w:t>
+      </w:r>
+    </w:p>
+    <w:p>
+      <w:pPr>
+        <w:pStyle w:val="ListParagraph"/>
+        <w:numPr>
+          <w:ilvl w:val="0"/>
+          <w:numId w:val="31"/>
+        </w:numPr>
+        <w:rPr>
+          <w:rFonts w:eastAsia="Times New Roman"/>
+        </w:rPr>
+      </w:pPr>
+      <w:r>
+        <w:rPr>
+          <w:rFonts w:eastAsia="Times New Roman"/>
+        </w:rPr>
+        <w:t xml:space="preserve">Spin: </w:t>
+      </w:r>
+      <w:r>
+        <w:rPr>
+          <w:rFonts w:eastAsia="Times New Roman"/>
+        </w:rPr>
+        <w:t>Fix</w:t>
+      </w:r>
+      <w:r>
+        <w:rPr>
+          <w:rFonts w:eastAsia="Times New Roman"/>
+        </w:rPr>
+        <w:t>ed</w:t>
+      </w:r>
+      <w:r>
+        <w:rPr>
+          <w:rFonts w:eastAsia="Times New Roman"/>
+        </w:rPr>
+        <w:t xml:space="preserve"> a bug that would cause the fill color to be missing if the spin is applied at higher level groups.</w:t>
+      </w:r>
+    </w:p>
+    <w:p>
+      <w:pPr>
+        <w:pStyle w:val="ListParagraph"/>
+        <w:numPr>
+          <w:ilvl w:val="0"/>
+          <w:numId w:val="31"/>
+        </w:numPr>
+        <w:rPr>
+          <w:rFonts w:eastAsia="Times New Roman"/>
+        </w:rPr>
+      </w:pPr>
+      <w:r>
+        <w:rPr>
+          <w:rFonts w:eastAsia="Times New Roman"/>
+        </w:rPr>
+        <w:t>Nutcracker:</w:t>
+      </w:r>
+    </w:p>
+    <w:p>
+      <w:pPr>
+        <w:pStyle w:val="ListParagraph"/>
+        <w:numPr>
+          <w:ilvl w:val="1"/>
+          <w:numId w:val="31"/>
+        </w:numPr>
+        <w:spacing w:after="0" w:line="240" w:lineRule="auto"/>
         <w:rPr>
           <w:rFonts w:ascii="Times New Roman" w:eastAsia="Times New Roman" w:hAnsi="Times New Roman" w:cs="Times New Roman"/>
           <w:sz w:val="24"/>
           <w:szCs w:val="24"/>
           <w:lang w:val="en-AU" w:eastAsia="en-AU"/>
         </w:rPr>
-        <w:t xml:space="preserve"> when the string orientation is changed from Horizontal to Vertical instead of alway</w:t>
-      </w:r>
+      </w:pPr>
       <w:r>
         <w:rPr>
           <w:rFonts w:ascii="Times New Roman" w:eastAsia="Times New Roman" w:hAnsi="Times New Roman" w:cs="Times New Roman"/>
@@ -496,442 +881,41 @@
           <w:szCs w:val="24"/>
           <w:lang w:val="en-AU" w:eastAsia="en-AU"/>
         </w:rPr>
-        <w:t>s showing the vertical version.</w:t>
-      </w:r>
-    </w:p>
-    <w:p>
-      <w:pPr>
-        <w:pStyle w:val="ListParagraph"/>
-        <w:numPr>
-          <w:ilvl w:val="1"/>
-          <w:numId w:val="31"/>
-        </w:numPr>
-        <w:spacing w:after="0" w:line="240" w:lineRule="auto"/>
+        <w:t>Fixed many of the issues with selecting horizontal vs vertical on some eff</w:t>
+      </w:r>
+      <w:r>
         <w:rPr>
           <w:rFonts w:ascii="Times New Roman" w:eastAsia="Times New Roman" w:hAnsi="Times New Roman" w:cs="Times New Roman"/>
           <w:sz w:val="24"/>
           <w:szCs w:val="24"/>
           <w:lang w:val="en-AU" w:eastAsia="en-AU"/>
         </w:rPr>
-      </w:pPr>
-      <w:r>
+        <w:t>ects that would cause crashing.</w:t>
+      </w:r>
+    </w:p>
+    <w:p>
+      <w:pPr>
+        <w:pStyle w:val="ListParagraph"/>
+        <w:numPr>
+          <w:ilvl w:val="1"/>
+          <w:numId w:val="31"/>
+        </w:numPr>
+        <w:spacing w:after="0" w:line="240" w:lineRule="auto"/>
         <w:rPr>
           <w:rFonts w:ascii="Times New Roman" w:eastAsia="Times New Roman" w:hAnsi="Times New Roman" w:cs="Times New Roman"/>
           <w:sz w:val="24"/>
           <w:szCs w:val="24"/>
           <w:lang w:val="en-AU" w:eastAsia="en-AU"/>
         </w:rPr>
-        <w:t>Add tooltip hovers on some of the sliders to indicate their values.</w:t>
-      </w:r>
-    </w:p>
-    <w:p>
-      <w:pPr>
-        <w:spacing w:after="0" w:line="240" w:lineRule="auto"/>
+      </w:pPr>
+      <w:r>
         <w:rPr>
           <w:rFonts w:ascii="Times New Roman" w:eastAsia="Times New Roman" w:hAnsi="Times New Roman" w:cs="Times New Roman"/>
           <w:sz w:val="24"/>
           <w:szCs w:val="24"/>
           <w:lang w:val="en-AU" w:eastAsia="en-AU"/>
         </w:rPr>
-      </w:pPr>
-    </w:p>
-    <w:p>
-      <w:pPr>
-        <w:pStyle w:val="Heading1"/>
-      </w:pPr>
-      <w:r>
-        <w:t>Bug Fixes</w:t>
-      </w:r>
-    </w:p>
-    <w:p>
-      <w:pPr>
-        <w:pStyle w:val="Heading3"/>
-      </w:pPr>
-      <w:r>
-        <w:t>Preview</w:t>
-      </w:r>
-    </w:p>
-    <w:p>
-      <w:pPr>
-        <w:pStyle w:val="ListParagraph"/>
-        <w:numPr>
-          <w:ilvl w:val="0"/>
-          <w:numId w:val="36"/>
-        </w:numPr>
-        <w:rPr>
-          <w:rFonts w:eastAsia="Times New Roman"/>
-        </w:rPr>
-      </w:pPr>
-      <w:r>
-        <w:rPr>
-          <w:rFonts w:eastAsia="Times New Roman"/>
-        </w:rPr>
-        <w:t>Changes to the element link dialog in the preview to prevent standard strings from losing their elements.</w:t>
-      </w:r>
-    </w:p>
-    <w:p>
-      <w:pPr>
-        <w:pStyle w:val="ListParagraph"/>
-        <w:numPr>
-          <w:ilvl w:val="0"/>
-          <w:numId w:val="36"/>
-        </w:numPr>
-        <w:rPr>
-          <w:rFonts w:eastAsia="Times New Roman"/>
-        </w:rPr>
-      </w:pPr>
-      <w:r>
-        <w:rPr>
-          <w:rFonts w:eastAsia="Times New Roman"/>
-        </w:rPr>
-        <w:t>Unassigned Event Handler was trying to be called and causing an error when adding a new Color Handling in the Display Setup.</w:t>
-      </w:r>
-      <w:r>
-        <w:rPr>
-          <w:rFonts w:eastAsia="Times New Roman"/>
-        </w:rPr>
-        <w:t xml:space="preserve"> (</w:t>
-      </w:r>
-      <w:r>
-        <w:rPr>
-          <w:rFonts w:eastAsia="Times New Roman"/>
-        </w:rPr>
-        <w:t>VIX-600</w:t>
-      </w:r>
-      <w:r>
-        <w:rPr>
-          <w:rFonts w:eastAsia="Times New Roman"/>
-        </w:rPr>
-        <w:t>)</w:t>
-      </w:r>
-    </w:p>
-    <w:p>
-      <w:pPr>
-        <w:pStyle w:val="ListParagraph"/>
-        <w:numPr>
-          <w:ilvl w:val="0"/>
-          <w:numId w:val="36"/>
-        </w:numPr>
-        <w:rPr>
-          <w:rFonts w:eastAsia="Times New Roman"/>
-        </w:rPr>
-      </w:pPr>
-      <w:r>
-        <w:rPr>
-          <w:rFonts w:eastAsia="Times New Roman"/>
-        </w:rPr>
-        <w:t xml:space="preserve">Fixed saving </w:t>
-      </w:r>
-      <w:proofErr w:type="spellStart"/>
-      <w:r>
-        <w:rPr>
-          <w:rFonts w:eastAsia="Times New Roman"/>
-        </w:rPr>
-        <w:t>PolyL</w:t>
-      </w:r>
-      <w:r>
-        <w:rPr>
-          <w:rFonts w:eastAsia="Times New Roman"/>
-        </w:rPr>
-        <w:t>ine</w:t>
-      </w:r>
-      <w:proofErr w:type="spellEnd"/>
-      <w:r>
-        <w:rPr>
-          <w:rFonts w:eastAsia="Times New Roman"/>
-        </w:rPr>
-        <w:t xml:space="preserve"> links with standard strings</w:t>
-      </w:r>
-    </w:p>
-    <w:p>
-      <w:pPr>
-        <w:pStyle w:val="ListParagraph"/>
-        <w:numPr>
-          <w:ilvl w:val="0"/>
-          <w:numId w:val="36"/>
-        </w:numPr>
-        <w:rPr>
-          <w:rFonts w:eastAsia="Times New Roman"/>
-        </w:rPr>
-      </w:pPr>
-      <w:r>
-        <w:rPr>
-          <w:rFonts w:eastAsia="Times New Roman"/>
-        </w:rPr>
-        <w:t xml:space="preserve">Fixed alignment tools for </w:t>
-      </w:r>
-      <w:proofErr w:type="spellStart"/>
-      <w:r>
-        <w:rPr>
-          <w:rFonts w:eastAsia="Times New Roman"/>
-        </w:rPr>
-        <w:t>megatrees</w:t>
-      </w:r>
-      <w:proofErr w:type="spellEnd"/>
-      <w:r>
-        <w:rPr>
-          <w:rFonts w:eastAsia="Times New Roman"/>
-        </w:rPr>
-        <w:t xml:space="preserve"> in the preview.</w:t>
-      </w:r>
-    </w:p>
-    <w:p/>
-    <w:p/>
-    <w:p>
-      <w:pPr>
-        <w:pStyle w:val="Heading3"/>
-      </w:pPr>
-      <w:r>
-        <w:lastRenderedPageBreak/>
-        <w:t>Sequencer</w:t>
-      </w:r>
-    </w:p>
-    <w:p>
-      <w:pPr>
-        <w:pStyle w:val="ListParagraph"/>
-        <w:numPr>
-          <w:ilvl w:val="0"/>
-          <w:numId w:val="31"/>
-        </w:numPr>
-      </w:pPr>
-      <w:r>
-        <w:t xml:space="preserve">Fixed issue with playback in </w:t>
-      </w:r>
-      <w:r>
-        <w:t>Mark Manager.</w:t>
-      </w:r>
-      <w:r>
-        <w:t xml:space="preserve"> (</w:t>
-      </w:r>
-      <w:r>
-        <w:t>VIX-602</w:t>
-      </w:r>
-      <w:r>
-        <w:t>)</w:t>
-      </w:r>
-    </w:p>
-    <w:p>
-      <w:pPr>
-        <w:pStyle w:val="ListParagraph"/>
-        <w:numPr>
-          <w:ilvl w:val="0"/>
-          <w:numId w:val="31"/>
-        </w:numPr>
-        <w:rPr>
-          <w:rFonts w:eastAsia="Times New Roman"/>
-        </w:rPr>
-      </w:pPr>
-      <w:r>
-        <w:rPr>
-          <w:rFonts w:eastAsia="Times New Roman"/>
-        </w:rPr>
-        <w:t>Fix</w:t>
-      </w:r>
-      <w:r>
-        <w:rPr>
-          <w:rFonts w:eastAsia="Times New Roman"/>
-        </w:rPr>
-        <w:t>ed</w:t>
-      </w:r>
-      <w:r>
-        <w:rPr>
-          <w:rFonts w:eastAsia="Times New Roman"/>
-        </w:rPr>
-        <w:t xml:space="preserve"> a bug in the rendering progress bar logic that could cause it to hang in a</w:t>
-      </w:r>
-      <w:r>
-        <w:rPr>
-          <w:rFonts w:eastAsia="Times New Roman"/>
-        </w:rPr>
-        <w:t>n</w:t>
-      </w:r>
-      <w:r>
-        <w:rPr>
-          <w:rFonts w:eastAsia="Times New Roman"/>
-        </w:rPr>
-        <w:t xml:space="preserve"> incomplete state.</w:t>
-      </w:r>
-    </w:p>
-    <w:p>
-      <w:pPr>
-        <w:pStyle w:val="ListParagraph"/>
-        <w:numPr>
-          <w:ilvl w:val="0"/>
-          <w:numId w:val="31"/>
-        </w:numPr>
-        <w:rPr>
-          <w:rFonts w:eastAsia="Times New Roman"/>
-        </w:rPr>
-      </w:pPr>
-      <w:r>
-        <w:rPr>
-          <w:rFonts w:eastAsia="Times New Roman"/>
-        </w:rPr>
-        <w:t>Fixed an issue where effects would render multiple times (unnecessarily)</w:t>
-      </w:r>
-      <w:r>
-        <w:rPr>
-          <w:rFonts w:eastAsia="Times New Roman"/>
-        </w:rPr>
-        <w:t>.</w:t>
-      </w:r>
-    </w:p>
-    <w:p>
-      <w:pPr>
-        <w:pStyle w:val="ListParagraph"/>
-        <w:numPr>
-          <w:ilvl w:val="0"/>
-          <w:numId w:val="31"/>
-        </w:numPr>
-        <w:rPr>
-          <w:rFonts w:eastAsia="Times New Roman"/>
-        </w:rPr>
-      </w:pPr>
-      <w:r>
-        <w:rPr>
-          <w:rFonts w:eastAsia="Times New Roman"/>
-        </w:rPr>
-        <w:t>Fix some display issues with stacking effects and row heights in the sequence editor</w:t>
-      </w:r>
-      <w:r>
-        <w:rPr>
-          <w:rFonts w:eastAsia="Times New Roman"/>
-        </w:rPr>
-        <w:t>.</w:t>
-      </w:r>
-    </w:p>
-    <w:p>
-      <w:pPr>
-        <w:pStyle w:val="ListParagraph"/>
-        <w:numPr>
-          <w:ilvl w:val="0"/>
-          <w:numId w:val="31"/>
-        </w:numPr>
-      </w:pPr>
-    </w:p>
-    <w:p/>
-    <w:p>
-      <w:pPr>
-        <w:pStyle w:val="Heading3"/>
-      </w:pPr>
-      <w:r>
-        <w:t>Effects</w:t>
-      </w:r>
-    </w:p>
-    <w:p>
-      <w:pPr>
-        <w:pStyle w:val="ListParagraph"/>
-        <w:numPr>
-          <w:ilvl w:val="0"/>
-          <w:numId w:val="31"/>
-        </w:numPr>
-        <w:rPr>
-          <w:rFonts w:eastAsia="Times New Roman"/>
-        </w:rPr>
-      </w:pPr>
-      <w:r>
-        <w:rPr>
-          <w:rFonts w:eastAsia="Times New Roman"/>
-        </w:rPr>
-        <w:t>Fix</w:t>
-      </w:r>
-      <w:r>
-        <w:rPr>
-          <w:rFonts w:eastAsia="Times New Roman"/>
-        </w:rPr>
-        <w:t>ed</w:t>
-      </w:r>
-      <w:r>
-        <w:rPr>
-          <w:rFonts w:eastAsia="Times New Roman"/>
-        </w:rPr>
-        <w:t xml:space="preserve"> for memory overflows in the Twinkle during certain settings t</w:t>
-      </w:r>
-      <w:r>
-        <w:rPr>
-          <w:rFonts w:eastAsia="Times New Roman"/>
-        </w:rPr>
-        <w:t>hat would allow it to create</w:t>
-      </w:r>
-      <w:r>
-        <w:rPr>
-          <w:rFonts w:eastAsia="Times New Roman"/>
-        </w:rPr>
-        <w:t xml:space="preserve"> </w:t>
-      </w:r>
-      <w:proofErr w:type="gramStart"/>
-      <w:r>
-        <w:rPr>
-          <w:rFonts w:eastAsia="Times New Roman"/>
-        </w:rPr>
-        <w:t>t</w:t>
-      </w:r>
-      <w:r>
-        <w:rPr>
-          <w:rFonts w:eastAsia="Times New Roman"/>
-        </w:rPr>
-        <w:t>o</w:t>
-      </w:r>
-      <w:proofErr w:type="gramEnd"/>
-      <w:r>
-        <w:rPr>
-          <w:rFonts w:eastAsia="Times New Roman"/>
-        </w:rPr>
-        <w:t xml:space="preserve"> many twinkles.</w:t>
-      </w:r>
-    </w:p>
-    <w:p>
-      <w:pPr>
-        <w:pStyle w:val="ListParagraph"/>
-        <w:numPr>
-          <w:ilvl w:val="0"/>
-          <w:numId w:val="31"/>
-        </w:numPr>
-        <w:rPr>
-          <w:rFonts w:eastAsia="Times New Roman"/>
-        </w:rPr>
-      </w:pPr>
-      <w:r>
-        <w:rPr>
-          <w:rFonts w:eastAsia="Times New Roman"/>
-        </w:rPr>
-        <w:t xml:space="preserve">Spin: </w:t>
-      </w:r>
-      <w:r>
-        <w:rPr>
-          <w:rFonts w:eastAsia="Times New Roman"/>
-        </w:rPr>
-        <w:t>Fix</w:t>
-      </w:r>
-      <w:r>
-        <w:rPr>
-          <w:rFonts w:eastAsia="Times New Roman"/>
-        </w:rPr>
-        <w:t>ed</w:t>
-      </w:r>
-      <w:r>
-        <w:rPr>
-          <w:rFonts w:eastAsia="Times New Roman"/>
-        </w:rPr>
-        <w:t xml:space="preserve"> a bug that would cause the fill color to be missing if the spin is applied at higher level groups.</w:t>
-      </w:r>
-    </w:p>
-    <w:p>
-      <w:pPr>
-        <w:pStyle w:val="ListParagraph"/>
-        <w:numPr>
-          <w:ilvl w:val="0"/>
-          <w:numId w:val="31"/>
-        </w:numPr>
-        <w:rPr>
-          <w:rFonts w:eastAsia="Times New Roman"/>
-        </w:rPr>
-      </w:pPr>
-      <w:r>
-        <w:rPr>
-          <w:rFonts w:eastAsia="Times New Roman"/>
-        </w:rPr>
-        <w:t>Nutcracker:</w:t>
+        <w:t>General performance tune ups to make the better use of memory.</w:t>
       </w:r>
     </w:p>
     <w:p>
@@ -956,83 +940,84 @@
           <w:szCs w:val="24"/>
           <w:lang w:val="en-AU" w:eastAsia="en-AU"/>
         </w:rPr>
-        <w:t>Fixed many of the issues with selecting horizontal vs vertical on some eff</w:t>
-      </w:r>
-      <w:r>
+        <w:t>Fix locked file issue in the picture and picture tile effects that can happen when switching back and forth.</w:t>
+      </w:r>
+    </w:p>
+    <w:p>
+      <w:pPr>
+        <w:pStyle w:val="ListParagraph"/>
+        <w:numPr>
+          <w:ilvl w:val="1"/>
+          <w:numId w:val="31"/>
+        </w:numPr>
+        <w:spacing w:after="0" w:line="240" w:lineRule="auto"/>
         <w:rPr>
           <w:rFonts w:ascii="Times New Roman" w:eastAsia="Times New Roman" w:hAnsi="Times New Roman" w:cs="Times New Roman"/>
           <w:sz w:val="24"/>
           <w:szCs w:val="24"/>
           <w:lang w:val="en-AU" w:eastAsia="en-AU"/>
         </w:rPr>
-        <w:t>ects that would cause crashing.</w:t>
-      </w:r>
-    </w:p>
-    <w:p>
-      <w:pPr>
-        <w:pStyle w:val="ListParagraph"/>
-        <w:numPr>
-          <w:ilvl w:val="1"/>
-          <w:numId w:val="31"/>
-        </w:numPr>
-        <w:spacing w:after="0" w:line="240" w:lineRule="auto"/>
+      </w:pPr>
+      <w:r>
         <w:rPr>
           <w:rFonts w:ascii="Times New Roman" w:eastAsia="Times New Roman" w:hAnsi="Times New Roman" w:cs="Times New Roman"/>
           <w:sz w:val="24"/>
           <w:szCs w:val="24"/>
           <w:lang w:val="en-AU" w:eastAsia="en-AU"/>
         </w:rPr>
-      </w:pPr>
-      <w:r>
+        <w:t>Fix a bug that would not properly show the selected font in the Text effect.</w:t>
+      </w:r>
+    </w:p>
+    <w:p>
+      <w:pPr>
+        <w:pStyle w:val="ListParagraph"/>
+        <w:numPr>
+          <w:ilvl w:val="1"/>
+          <w:numId w:val="31"/>
+        </w:numPr>
+        <w:spacing w:after="0" w:line="240" w:lineRule="auto"/>
         <w:rPr>
           <w:rFonts w:ascii="Times New Roman" w:eastAsia="Times New Roman" w:hAnsi="Times New Roman" w:cs="Times New Roman"/>
           <w:sz w:val="24"/>
           <w:szCs w:val="24"/>
           <w:lang w:val="en-AU" w:eastAsia="en-AU"/>
         </w:rPr>
-        <w:t>General performance tune ups to make the better use of memory.</w:t>
-      </w:r>
-    </w:p>
-    <w:p>
-      <w:pPr>
-        <w:pStyle w:val="ListParagraph"/>
-        <w:numPr>
-          <w:ilvl w:val="1"/>
-          <w:numId w:val="31"/>
-        </w:numPr>
-        <w:spacing w:after="0" w:line="240" w:lineRule="auto"/>
+      </w:pPr>
+      <w:r>
         <w:rPr>
           <w:rFonts w:ascii="Times New Roman" w:eastAsia="Times New Roman" w:hAnsi="Times New Roman" w:cs="Times New Roman"/>
           <w:sz w:val="24"/>
           <w:szCs w:val="24"/>
           <w:lang w:val="en-AU" w:eastAsia="en-AU"/>
         </w:rPr>
-      </w:pPr>
-      <w:r>
+        <w:t>Fix an issue that would cause the picture tiles to be drawn backwards.</w:t>
+      </w:r>
+    </w:p>
+    <w:p>
+      <w:pPr>
+        <w:pStyle w:val="ListParagraph"/>
+        <w:numPr>
+          <w:ilvl w:val="1"/>
+          <w:numId w:val="31"/>
+        </w:numPr>
+        <w:spacing w:after="0" w:line="240" w:lineRule="auto"/>
         <w:rPr>
           <w:rFonts w:ascii="Times New Roman" w:eastAsia="Times New Roman" w:hAnsi="Times New Roman" w:cs="Times New Roman"/>
           <w:sz w:val="24"/>
           <w:szCs w:val="24"/>
           <w:lang w:val="en-AU" w:eastAsia="en-AU"/>
         </w:rPr>
-        <w:t>Fix locked file issue in the picture and picture tile effects that can happen when switching back and forth.</w:t>
-      </w:r>
-    </w:p>
-    <w:p>
-      <w:pPr>
-        <w:pStyle w:val="ListParagraph"/>
-        <w:numPr>
-          <w:ilvl w:val="1"/>
-          <w:numId w:val="31"/>
-        </w:numPr>
-        <w:spacing w:after="0" w:line="240" w:lineRule="auto"/>
+      </w:pPr>
+      <w:r>
         <w:rPr>
           <w:rFonts w:ascii="Times New Roman" w:eastAsia="Times New Roman" w:hAnsi="Times New Roman" w:cs="Times New Roman"/>
           <w:sz w:val="24"/>
           <w:szCs w:val="24"/>
           <w:lang w:val="en-AU" w:eastAsia="en-AU"/>
         </w:rPr>
-      </w:pPr>
+        <w:t xml:space="preserve">Fix bugs around determining the string count in </w:t>
+      </w:r>
+      <w:proofErr w:type="spellStart"/>
       <w:r>
         <w:rPr>
           <w:rFonts w:ascii="Times New Roman" w:eastAsia="Times New Roman" w:hAnsi="Times New Roman" w:cs="Times New Roman"/>
@@ -1040,77 +1025,186 @@
           <w:szCs w:val="24"/>
           <w:lang w:val="en-AU" w:eastAsia="en-AU"/>
         </w:rPr>
-        <w:t>Fix a bug that would not properly show the selected font in the Text effect.</w:t>
-      </w:r>
-    </w:p>
-    <w:p>
-      <w:pPr>
-        <w:pStyle w:val="ListParagraph"/>
-        <w:numPr>
-          <w:ilvl w:val="1"/>
-          <w:numId w:val="31"/>
-        </w:numPr>
-        <w:spacing w:after="0" w:line="240" w:lineRule="auto"/>
+        <w:t>multi level</w:t>
+      </w:r>
+      <w:proofErr w:type="spellEnd"/>
+      <w:r>
         <w:rPr>
           <w:rFonts w:ascii="Times New Roman" w:eastAsia="Times New Roman" w:hAnsi="Times New Roman" w:cs="Times New Roman"/>
           <w:sz w:val="24"/>
           <w:szCs w:val="24"/>
           <w:lang w:val="en-AU" w:eastAsia="en-AU"/>
         </w:rPr>
-      </w:pPr>
-      <w:r>
-        <w:rPr>
-          <w:rFonts w:ascii="Times New Roman" w:eastAsia="Times New Roman" w:hAnsi="Times New Roman" w:cs="Times New Roman"/>
-          <w:sz w:val="24"/>
-          <w:szCs w:val="24"/>
-          <w:lang w:val="en-AU" w:eastAsia="en-AU"/>
-        </w:rPr>
-        <w:t>Fix an issue that would cause the picture tiles to be drawn backwards.</w:t>
-      </w:r>
-    </w:p>
-    <w:p>
-      <w:pPr>
-        <w:pStyle w:val="ListParagraph"/>
-        <w:numPr>
-          <w:ilvl w:val="1"/>
+        <w:t xml:space="preserve"> grouping.</w:t>
+      </w:r>
+    </w:p>
+    <w:p>
+      <w:pPr>
+        <w:pStyle w:val="ListParagraph"/>
+        <w:numPr>
+          <w:ilvl w:val="0"/>
           <w:numId w:val="31"/>
         </w:numPr>
-        <w:spacing w:after="0" w:line="240" w:lineRule="auto"/>
-        <w:rPr>
-          <w:rFonts w:ascii="Times New Roman" w:eastAsia="Times New Roman" w:hAnsi="Times New Roman" w:cs="Times New Roman"/>
-          <w:sz w:val="24"/>
-          <w:szCs w:val="24"/>
-          <w:lang w:val="en-AU" w:eastAsia="en-AU"/>
-        </w:rPr>
-      </w:pPr>
-      <w:r>
-        <w:rPr>
-          <w:rFonts w:ascii="Times New Roman" w:eastAsia="Times New Roman" w:hAnsi="Times New Roman" w:cs="Times New Roman"/>
-          <w:sz w:val="24"/>
-          <w:szCs w:val="24"/>
-          <w:lang w:val="en-AU" w:eastAsia="en-AU"/>
-        </w:rPr>
-        <w:t xml:space="preserve">Fix bugs around determining the string count in </w:t>
+        <w:rPr>
+          <w:rFonts w:eastAsia="Times New Roman"/>
+        </w:rPr>
+      </w:pPr>
+      <w:r>
+        <w:rPr>
+          <w:rFonts w:eastAsia="Times New Roman"/>
+        </w:rPr>
+        <w:t>Chase: f</w:t>
+      </w:r>
+      <w:r>
+        <w:rPr>
+          <w:rFonts w:eastAsia="Times New Roman"/>
+        </w:rPr>
+        <w:t>ix</w:t>
+      </w:r>
+      <w:r>
+        <w:rPr>
+          <w:rFonts w:eastAsia="Times New Roman"/>
+        </w:rPr>
+        <w:t>ed</w:t>
+      </w:r>
+      <w:r>
+        <w:rPr>
+          <w:rFonts w:eastAsia="Times New Roman"/>
+        </w:rPr>
+        <w:t xml:space="preserve"> a bug that would cause the last pulse in a chase that is using a gradient over the range of elements to render with the wrong portion of the gradient.</w:t>
+      </w:r>
+    </w:p>
+    <w:p>
+      <w:pPr>
+        <w:pStyle w:val="ListParagraph"/>
+        <w:numPr>
+          <w:ilvl w:val="0"/>
+          <w:numId w:val="31"/>
+        </w:numPr>
+        <w:rPr>
+          <w:rFonts w:eastAsia="Times New Roman"/>
+        </w:rPr>
+      </w:pPr>
+      <w:r>
+        <w:rPr>
+          <w:rFonts w:eastAsia="Times New Roman"/>
+        </w:rPr>
+        <w:t>Prevent empty results from being added when the pulse results in 0 values on discrete gradients.</w:t>
+      </w:r>
+    </w:p>
+    <w:p>
+      <w:pPr>
+        <w:rPr>
+          <w:rFonts w:eastAsia="Times New Roman"/>
+        </w:rPr>
+      </w:pPr>
+    </w:p>
+    <w:p>
+      <w:pPr>
+        <w:pStyle w:val="Heading3"/>
+        <w:rPr>
+          <w:rFonts w:eastAsia="Times New Roman"/>
+        </w:rPr>
+      </w:pPr>
+      <w:r>
+        <w:rPr>
+          <w:rFonts w:eastAsia="Times New Roman"/>
+        </w:rPr>
+        <w:t>Controllers</w:t>
+      </w:r>
+    </w:p>
+    <w:p>
+      <w:pPr>
+        <w:pStyle w:val="ListParagraph"/>
+        <w:numPr>
+          <w:ilvl w:val="0"/>
+          <w:numId w:val="31"/>
+        </w:numPr>
+        <w:rPr>
+          <w:rFonts w:eastAsia="Times New Roman"/>
+        </w:rPr>
+      </w:pPr>
+      <w:r>
+        <w:rPr>
+          <w:rFonts w:eastAsia="Times New Roman"/>
+        </w:rPr>
+        <w:t>Improved the way v</w:t>
+      </w:r>
+      <w:r>
+        <w:rPr>
+          <w:rFonts w:eastAsia="Times New Roman"/>
+        </w:rPr>
+        <w:t xml:space="preserve">irtual serial ports are </w:t>
+      </w:r>
+      <w:r>
+        <w:rPr>
+          <w:rFonts w:eastAsia="Times New Roman"/>
+        </w:rPr>
+        <w:t>handed/found (</w:t>
+      </w:r>
+      <w:r>
+        <w:rPr>
+          <w:rFonts w:eastAsia="Times New Roman"/>
+        </w:rPr>
+        <w:t>VIX-</w:t>
+      </w:r>
+      <w:proofErr w:type="gramStart"/>
+      <w:r>
+        <w:rPr>
+          <w:rFonts w:eastAsia="Times New Roman"/>
+        </w:rPr>
+        <w:t xml:space="preserve">624 </w:t>
+      </w:r>
+      <w:r>
+        <w:rPr>
+          <w:rFonts w:eastAsia="Times New Roman"/>
+        </w:rPr>
+        <w:t>)</w:t>
+      </w:r>
+      <w:proofErr w:type="gramEnd"/>
+      <w:r>
+        <w:rPr>
+          <w:rFonts w:eastAsia="Times New Roman"/>
+        </w:rPr>
+        <w:t>.</w:t>
+      </w:r>
+    </w:p>
+    <w:p>
+      <w:pPr>
+        <w:pStyle w:val="ListParagraph"/>
+        <w:numPr>
+          <w:ilvl w:val="0"/>
+          <w:numId w:val="31"/>
+        </w:numPr>
+        <w:rPr>
+          <w:rFonts w:eastAsia="Times New Roman"/>
+        </w:rPr>
+      </w:pPr>
+      <w:r>
+        <w:rPr>
+          <w:rFonts w:eastAsia="Times New Roman"/>
+        </w:rPr>
+        <w:t xml:space="preserve">Improved exception </w:t>
       </w:r>
       <w:proofErr w:type="spellStart"/>
       <w:r>
         <w:rPr>
-          <w:rFonts w:ascii="Times New Roman" w:eastAsia="Times New Roman" w:hAnsi="Times New Roman" w:cs="Times New Roman"/>
-          <w:sz w:val="24"/>
-          <w:szCs w:val="24"/>
-          <w:lang w:val="en-AU" w:eastAsia="en-AU"/>
-        </w:rPr>
-        <w:t>multi level</w:t>
+          <w:rFonts w:eastAsia="Times New Roman"/>
+        </w:rPr>
+        <w:t>hanlding</w:t>
       </w:r>
       <w:proofErr w:type="spellEnd"/>
       <w:r>
         <w:rPr>
-          <w:rFonts w:ascii="Times New Roman" w:eastAsia="Times New Roman" w:hAnsi="Times New Roman" w:cs="Times New Roman"/>
-          <w:sz w:val="24"/>
-          <w:szCs w:val="24"/>
-          <w:lang w:val="en-AU" w:eastAsia="en-AU"/>
-        </w:rPr>
-        <w:t xml:space="preserve"> grouping.</w:t>
+          <w:rFonts w:eastAsia="Times New Roman"/>
+        </w:rPr>
+        <w:t xml:space="preserve"> of serial port scanning</w:t>
+      </w:r>
+      <w:r>
+        <w:rPr>
+          <w:rFonts w:eastAsia="Times New Roman"/>
+        </w:rPr>
+        <w:t xml:space="preserve"> routine. </w:t>
       </w:r>
     </w:p>
     <w:p>
@@ -1128,205 +1222,43 @@
         <w:rPr>
           <w:rFonts w:eastAsia="Times New Roman"/>
         </w:rPr>
-        <w:t>Chase: f</w:t>
-      </w:r>
-      <w:r>
-        <w:rPr>
-          <w:rFonts w:eastAsia="Times New Roman"/>
-        </w:rPr>
-        <w:t>ix</w:t>
-      </w:r>
-      <w:r>
-        <w:rPr>
-          <w:rFonts w:eastAsia="Times New Roman"/>
-        </w:rPr>
-        <w:t>ed</w:t>
-      </w:r>
-      <w:r>
-        <w:rPr>
-          <w:rFonts w:eastAsia="Times New Roman"/>
-        </w:rPr>
-        <w:t xml:space="preserve"> a bug that would cause the last pulse in a chase that is using a gradient over the range of elements to render with the wrong portion of the gradient.</w:t>
-      </w:r>
-    </w:p>
-    <w:p>
-      <w:pPr>
-        <w:pStyle w:val="ListParagraph"/>
-        <w:numPr>
-          <w:ilvl w:val="0"/>
-          <w:numId w:val="31"/>
-        </w:numPr>
-        <w:rPr>
-          <w:rFonts w:eastAsia="Times New Roman"/>
-        </w:rPr>
-      </w:pPr>
-      <w:r>
-        <w:rPr>
-          <w:rFonts w:eastAsia="Times New Roman"/>
-        </w:rPr>
-        <w:t>Prevent empty results from being added when the pulse results in 0 values on discrete gradients.</w:t>
-      </w:r>
-    </w:p>
-    <w:p>
-      <w:pPr>
-        <w:rPr>
-          <w:rFonts w:eastAsia="Times New Roman"/>
-        </w:rPr>
-      </w:pPr>
-    </w:p>
+        <w:t>Fix E1.31 display setup screen font corruption</w:t>
+      </w:r>
+    </w:p>
+    <w:p/>
     <w:p>
       <w:pPr>
         <w:pStyle w:val="Heading3"/>
-        <w:rPr>
-          <w:rFonts w:eastAsia="Times New Roman"/>
-        </w:rPr>
-      </w:pPr>
-      <w:r>
-        <w:rPr>
-          <w:rFonts w:eastAsia="Times New Roman"/>
-        </w:rPr>
-        <w:t>Controllers</w:t>
-      </w:r>
-    </w:p>
-    <w:p>
-      <w:pPr>
-        <w:pStyle w:val="ListParagraph"/>
-        <w:numPr>
-          <w:ilvl w:val="0"/>
-          <w:numId w:val="31"/>
-        </w:numPr>
-        <w:rPr>
-          <w:rFonts w:eastAsia="Times New Roman"/>
-        </w:rPr>
-      </w:pPr>
-      <w:r>
-        <w:rPr>
-          <w:rFonts w:eastAsia="Times New Roman"/>
-        </w:rPr>
-        <w:t>Improved the way v</w:t>
-      </w:r>
-      <w:r>
-        <w:rPr>
-          <w:rFonts w:eastAsia="Times New Roman"/>
-        </w:rPr>
-        <w:t xml:space="preserve">irtual serial ports are </w:t>
-      </w:r>
-      <w:r>
-        <w:rPr>
-          <w:rFonts w:eastAsia="Times New Roman"/>
-        </w:rPr>
-        <w:t>handed/found (</w:t>
-      </w:r>
-      <w:r>
-        <w:rPr>
-          <w:rFonts w:eastAsia="Times New Roman"/>
-        </w:rPr>
-        <w:t>VIX-</w:t>
-      </w:r>
-      <w:proofErr w:type="gramStart"/>
-      <w:r>
-        <w:rPr>
-          <w:rFonts w:eastAsia="Times New Roman"/>
-        </w:rPr>
-        <w:t xml:space="preserve">624 </w:t>
-      </w:r>
-      <w:r>
-        <w:rPr>
-          <w:rFonts w:eastAsia="Times New Roman"/>
-        </w:rPr>
-        <w:t>)</w:t>
-      </w:r>
-      <w:proofErr w:type="gramEnd"/>
-      <w:r>
-        <w:rPr>
-          <w:rFonts w:eastAsia="Times New Roman"/>
-        </w:rPr>
-        <w:t>.</w:t>
-      </w:r>
-    </w:p>
-    <w:p>
-      <w:pPr>
-        <w:pStyle w:val="ListParagraph"/>
-        <w:numPr>
-          <w:ilvl w:val="0"/>
-          <w:numId w:val="31"/>
-        </w:numPr>
-        <w:rPr>
-          <w:rFonts w:eastAsia="Times New Roman"/>
-        </w:rPr>
-      </w:pPr>
-      <w:r>
-        <w:rPr>
-          <w:rFonts w:eastAsia="Times New Roman"/>
-        </w:rPr>
-        <w:t xml:space="preserve">Improved exception </w:t>
-      </w:r>
-      <w:proofErr w:type="spellStart"/>
-      <w:r>
-        <w:rPr>
-          <w:rFonts w:eastAsia="Times New Roman"/>
-        </w:rPr>
-        <w:t>hanlding</w:t>
-      </w:r>
-      <w:proofErr w:type="spellEnd"/>
-      <w:r>
-        <w:rPr>
-          <w:rFonts w:eastAsia="Times New Roman"/>
-        </w:rPr>
-        <w:t xml:space="preserve"> of serial port scanning</w:t>
-      </w:r>
-      <w:r>
-        <w:rPr>
-          <w:rFonts w:eastAsia="Times New Roman"/>
-        </w:rPr>
-        <w:t xml:space="preserve"> routine. </w:t>
-      </w:r>
-    </w:p>
-    <w:p>
-      <w:pPr>
-        <w:pStyle w:val="ListParagraph"/>
-        <w:numPr>
-          <w:ilvl w:val="0"/>
-          <w:numId w:val="31"/>
-        </w:numPr>
-        <w:rPr>
-          <w:rFonts w:eastAsia="Times New Roman"/>
-        </w:rPr>
-      </w:pPr>
-      <w:r>
-        <w:rPr>
-          <w:rFonts w:eastAsia="Times New Roman"/>
-        </w:rPr>
-        <w:t xml:space="preserve">Fix </w:t>
-      </w:r>
-      <w:r>
-        <w:rPr>
-          <w:rFonts w:eastAsia="Times New Roman"/>
-        </w:rPr>
-        <w:t xml:space="preserve">E1.31 </w:t>
-      </w:r>
-      <w:r>
-        <w:rPr>
-          <w:rFonts w:eastAsia="Times New Roman"/>
-        </w:rPr>
-        <w:t>display setup screen font corruption</w:t>
-      </w:r>
-    </w:p>
-    <w:p/>
-    <w:p>
-      <w:r>
-        <w:br w:type="page"/>
-      </w:r>
-    </w:p>
-    <w:p>
-      <w:pPr>
-        <w:pStyle w:val="Title"/>
-        <w:rPr>
-          <w:rFonts w:eastAsia="Times New Roman"/>
-        </w:rPr>
-      </w:pPr>
+      </w:pPr>
+      <w:r>
+        <w:t>Scheduler</w:t>
+      </w:r>
+    </w:p>
+    <w:p>
+      <w:pPr>
+        <w:pStyle w:val="ListParagraph"/>
+        <w:numPr>
+          <w:ilvl w:val="0"/>
+          <w:numId w:val="40"/>
+        </w:numPr>
+        <w:ind w:left="709"/>
+      </w:pPr>
+      <w:r>
+        <w:t>Fixed an issue with crashes/locks when using looped shows/schedules.</w:t>
+      </w:r>
       <w:bookmarkStart w:id="0" w:name="_GoBack"/>
       <w:bookmarkEnd w:id="0"/>
+      <w:r>
+        <w:br w:type="page"/>
+      </w:r>
+    </w:p>
+    <w:p>
+      <w:pPr>
+        <w:pStyle w:val="Title"/>
+        <w:rPr>
+          <w:rFonts w:eastAsia="Times New Roman"/>
+        </w:rPr>
+      </w:pPr>
       <w:r>
         <w:rPr>
           <w:rFonts w:eastAsia="Times New Roman"/>
@@ -13784,6 +13716,232 @@
     </w:lvl>
   </w:abstractNum>
   <w:abstractNum w:abstractNumId="1">
+    <w:nsid w:val="04392509"/>
+    <w:multiLevelType w:val="hybridMultilevel"/>
+    <w:tmpl w:val="E92281A2"/>
+    <w:lvl w:ilvl="0" w:tplc="0C090001">
+      <w:start w:val="1"/>
+      <w:numFmt w:val="bullet"/>
+      <w:lvlText w:val=""/>
+      <w:lvlJc w:val="left"/>
+      <w:pPr>
+        <w:ind w:left="3600" w:hanging="360"/>
+      </w:pPr>
+      <w:rPr>
+        <w:rFonts w:ascii="Symbol" w:hAnsi="Symbol" w:hint="default"/>
+      </w:rPr>
+    </w:lvl>
+    <w:lvl w:ilvl="1" w:tplc="0C090003" w:tentative="1">
+      <w:start w:val="1"/>
+      <w:numFmt w:val="bullet"/>
+      <w:lvlText w:val="o"/>
+      <w:lvlJc w:val="left"/>
+      <w:pPr>
+        <w:ind w:left="4320" w:hanging="360"/>
+      </w:pPr>
+      <w:rPr>
+        <w:rFonts w:ascii="Courier New" w:hAnsi="Courier New" w:cs="Courier New" w:hint="default"/>
+      </w:rPr>
+    </w:lvl>
+    <w:lvl w:ilvl="2" w:tplc="0C090005" w:tentative="1">
+      <w:start w:val="1"/>
+      <w:numFmt w:val="bullet"/>
+      <w:lvlText w:val=""/>
+      <w:lvlJc w:val="left"/>
+      <w:pPr>
+        <w:ind w:left="5040" w:hanging="360"/>
+      </w:pPr>
+      <w:rPr>
+        <w:rFonts w:ascii="Wingdings" w:hAnsi="Wingdings" w:hint="default"/>
+      </w:rPr>
+    </w:lvl>
+    <w:lvl w:ilvl="3" w:tplc="0C090001" w:tentative="1">
+      <w:start w:val="1"/>
+      <w:numFmt w:val="bullet"/>
+      <w:lvlText w:val=""/>
+      <w:lvlJc w:val="left"/>
+      <w:pPr>
+        <w:ind w:left="5760" w:hanging="360"/>
+      </w:pPr>
+      <w:rPr>
+        <w:rFonts w:ascii="Symbol" w:hAnsi="Symbol" w:hint="default"/>
+      </w:rPr>
+    </w:lvl>
+    <w:lvl w:ilvl="4" w:tplc="0C090003" w:tentative="1">
+      <w:start w:val="1"/>
+      <w:numFmt w:val="bullet"/>
+      <w:lvlText w:val="o"/>
+      <w:lvlJc w:val="left"/>
+      <w:pPr>
+        <w:ind w:left="6480" w:hanging="360"/>
+      </w:pPr>
+      <w:rPr>
+        <w:rFonts w:ascii="Courier New" w:hAnsi="Courier New" w:cs="Courier New" w:hint="default"/>
+      </w:rPr>
+    </w:lvl>
+    <w:lvl w:ilvl="5" w:tplc="0C090005" w:tentative="1">
+      <w:start w:val="1"/>
+      <w:numFmt w:val="bullet"/>
+      <w:lvlText w:val=""/>
+      <w:lvlJc w:val="left"/>
+      <w:pPr>
+        <w:ind w:left="7200" w:hanging="360"/>
+      </w:pPr>
+      <w:rPr>
+        <w:rFonts w:ascii="Wingdings" w:hAnsi="Wingdings" w:hint="default"/>
+      </w:rPr>
+    </w:lvl>
+    <w:lvl w:ilvl="6" w:tplc="0C090001" w:tentative="1">
+      <w:start w:val="1"/>
+      <w:numFmt w:val="bullet"/>
+      <w:lvlText w:val=""/>
+      <w:lvlJc w:val="left"/>
+      <w:pPr>
+        <w:ind w:left="7920" w:hanging="360"/>
+      </w:pPr>
+      <w:rPr>
+        <w:rFonts w:ascii="Symbol" w:hAnsi="Symbol" w:hint="default"/>
+      </w:rPr>
+    </w:lvl>
+    <w:lvl w:ilvl="7" w:tplc="0C090003" w:tentative="1">
+      <w:start w:val="1"/>
+      <w:numFmt w:val="bullet"/>
+      <w:lvlText w:val="o"/>
+      <w:lvlJc w:val="left"/>
+      <w:pPr>
+        <w:ind w:left="8640" w:hanging="360"/>
+      </w:pPr>
+      <w:rPr>
+        <w:rFonts w:ascii="Courier New" w:hAnsi="Courier New" w:cs="Courier New" w:hint="default"/>
+      </w:rPr>
+    </w:lvl>
+    <w:lvl w:ilvl="8" w:tplc="0C090005" w:tentative="1">
+      <w:start w:val="1"/>
+      <w:numFmt w:val="bullet"/>
+      <w:lvlText w:val=""/>
+      <w:lvlJc w:val="left"/>
+      <w:pPr>
+        <w:ind w:left="9360" w:hanging="360"/>
+      </w:pPr>
+      <w:rPr>
+        <w:rFonts w:ascii="Wingdings" w:hAnsi="Wingdings" w:hint="default"/>
+      </w:rPr>
+    </w:lvl>
+  </w:abstractNum>
+  <w:abstractNum w:abstractNumId="2">
+    <w:nsid w:val="05803CC7"/>
+    <w:multiLevelType w:val="hybridMultilevel"/>
+    <w:tmpl w:val="CBB0938A"/>
+    <w:lvl w:ilvl="0" w:tplc="0C090001">
+      <w:start w:val="1"/>
+      <w:numFmt w:val="bullet"/>
+      <w:lvlText w:val=""/>
+      <w:lvlJc w:val="left"/>
+      <w:pPr>
+        <w:ind w:left="3600" w:hanging="360"/>
+      </w:pPr>
+      <w:rPr>
+        <w:rFonts w:ascii="Symbol" w:hAnsi="Symbol" w:hint="default"/>
+      </w:rPr>
+    </w:lvl>
+    <w:lvl w:ilvl="1" w:tplc="0C090003" w:tentative="1">
+      <w:start w:val="1"/>
+      <w:numFmt w:val="bullet"/>
+      <w:lvlText w:val="o"/>
+      <w:lvlJc w:val="left"/>
+      <w:pPr>
+        <w:ind w:left="4320" w:hanging="360"/>
+      </w:pPr>
+      <w:rPr>
+        <w:rFonts w:ascii="Courier New" w:hAnsi="Courier New" w:cs="Courier New" w:hint="default"/>
+      </w:rPr>
+    </w:lvl>
+    <w:lvl w:ilvl="2" w:tplc="0C090005" w:tentative="1">
+      <w:start w:val="1"/>
+      <w:numFmt w:val="bullet"/>
+      <w:lvlText w:val=""/>
+      <w:lvlJc w:val="left"/>
+      <w:pPr>
+        <w:ind w:left="5040" w:hanging="360"/>
+      </w:pPr>
+      <w:rPr>
+        <w:rFonts w:ascii="Wingdings" w:hAnsi="Wingdings" w:hint="default"/>
+      </w:rPr>
+    </w:lvl>
+    <w:lvl w:ilvl="3" w:tplc="0C090001" w:tentative="1">
+      <w:start w:val="1"/>
+      <w:numFmt w:val="bullet"/>
+      <w:lvlText w:val=""/>
+      <w:lvlJc w:val="left"/>
+      <w:pPr>
+        <w:ind w:left="5760" w:hanging="360"/>
+      </w:pPr>
+      <w:rPr>
+        <w:rFonts w:ascii="Symbol" w:hAnsi="Symbol" w:hint="default"/>
+      </w:rPr>
+    </w:lvl>
+    <w:lvl w:ilvl="4" w:tplc="0C090003" w:tentative="1">
+      <w:start w:val="1"/>
+      <w:numFmt w:val="bullet"/>
+      <w:lvlText w:val="o"/>
+      <w:lvlJc w:val="left"/>
+      <w:pPr>
+        <w:ind w:left="6480" w:hanging="360"/>
+      </w:pPr>
+      <w:rPr>
+        <w:rFonts w:ascii="Courier New" w:hAnsi="Courier New" w:cs="Courier New" w:hint="default"/>
+      </w:rPr>
+    </w:lvl>
+    <w:lvl w:ilvl="5" w:tplc="0C090005" w:tentative="1">
+      <w:start w:val="1"/>
+      <w:numFmt w:val="bullet"/>
+      <w:lvlText w:val=""/>
+      <w:lvlJc w:val="left"/>
+      <w:pPr>
+        <w:ind w:left="7200" w:hanging="360"/>
+      </w:pPr>
+      <w:rPr>
+        <w:rFonts w:ascii="Wingdings" w:hAnsi="Wingdings" w:hint="default"/>
+      </w:rPr>
+    </w:lvl>
+    <w:lvl w:ilvl="6" w:tplc="0C090001" w:tentative="1">
+      <w:start w:val="1"/>
+      <w:numFmt w:val="bullet"/>
+      <w:lvlText w:val=""/>
+      <w:lvlJc w:val="left"/>
+      <w:pPr>
+        <w:ind w:left="7920" w:hanging="360"/>
+      </w:pPr>
+      <w:rPr>
+        <w:rFonts w:ascii="Symbol" w:hAnsi="Symbol" w:hint="default"/>
+      </w:rPr>
+    </w:lvl>
+    <w:lvl w:ilvl="7" w:tplc="0C090003" w:tentative="1">
+      <w:start w:val="1"/>
+      <w:numFmt w:val="bullet"/>
+      <w:lvlText w:val="o"/>
+      <w:lvlJc w:val="left"/>
+      <w:pPr>
+        <w:ind w:left="8640" w:hanging="360"/>
+      </w:pPr>
+      <w:rPr>
+        <w:rFonts w:ascii="Courier New" w:hAnsi="Courier New" w:cs="Courier New" w:hint="default"/>
+      </w:rPr>
+    </w:lvl>
+    <w:lvl w:ilvl="8" w:tplc="0C090005" w:tentative="1">
+      <w:start w:val="1"/>
+      <w:numFmt w:val="bullet"/>
+      <w:lvlText w:val=""/>
+      <w:lvlJc w:val="left"/>
+      <w:pPr>
+        <w:ind w:left="9360" w:hanging="360"/>
+      </w:pPr>
+      <w:rPr>
+        <w:rFonts w:ascii="Wingdings" w:hAnsi="Wingdings" w:hint="default"/>
+      </w:rPr>
+    </w:lvl>
+  </w:abstractNum>
+  <w:abstractNum w:abstractNumId="3">
     <w:nsid w:val="078224D2"/>
     <w:multiLevelType w:val="hybridMultilevel"/>
     <w:tmpl w:val="3446DAEA"/>
@@ -13896,7 +14054,7 @@
       </w:rPr>
     </w:lvl>
   </w:abstractNum>
-  <w:abstractNum w:abstractNumId="2">
+  <w:abstractNum w:abstractNumId="4">
     <w:nsid w:val="07D405BC"/>
     <w:multiLevelType w:val="hybridMultilevel"/>
     <w:tmpl w:val="573AC55E"/>
@@ -14009,7 +14167,120 @@
       </w:rPr>
     </w:lvl>
   </w:abstractNum>
-  <w:abstractNum w:abstractNumId="3">
+  <w:abstractNum w:abstractNumId="5">
+    <w:nsid w:val="083631B5"/>
+    <w:multiLevelType w:val="hybridMultilevel"/>
+    <w:tmpl w:val="47A63C12"/>
+    <w:lvl w:ilvl="0" w:tplc="0C090001">
+      <w:start w:val="1"/>
+      <w:numFmt w:val="bullet"/>
+      <w:lvlText w:val=""/>
+      <w:lvlJc w:val="left"/>
+      <w:pPr>
+        <w:ind w:left="360" w:hanging="360"/>
+      </w:pPr>
+      <w:rPr>
+        <w:rFonts w:ascii="Symbol" w:hAnsi="Symbol" w:hint="default"/>
+      </w:rPr>
+    </w:lvl>
+    <w:lvl w:ilvl="1" w:tplc="0C090003" w:tentative="1">
+      <w:start w:val="1"/>
+      <w:numFmt w:val="bullet"/>
+      <w:lvlText w:val="o"/>
+      <w:lvlJc w:val="left"/>
+      <w:pPr>
+        <w:ind w:left="1080" w:hanging="360"/>
+      </w:pPr>
+      <w:rPr>
+        <w:rFonts w:ascii="Courier New" w:hAnsi="Courier New" w:cs="Courier New" w:hint="default"/>
+      </w:rPr>
+    </w:lvl>
+    <w:lvl w:ilvl="2" w:tplc="0C090005" w:tentative="1">
+      <w:start w:val="1"/>
+      <w:numFmt w:val="bullet"/>
+      <w:lvlText w:val=""/>
+      <w:lvlJc w:val="left"/>
+      <w:pPr>
+        <w:ind w:left="1800" w:hanging="360"/>
+      </w:pPr>
+      <w:rPr>
+        <w:rFonts w:ascii="Wingdings" w:hAnsi="Wingdings" w:hint="default"/>
+      </w:rPr>
+    </w:lvl>
+    <w:lvl w:ilvl="3" w:tplc="0C090001" w:tentative="1">
+      <w:start w:val="1"/>
+      <w:numFmt w:val="bullet"/>
+      <w:lvlText w:val=""/>
+      <w:lvlJc w:val="left"/>
+      <w:pPr>
+        <w:ind w:left="2520" w:hanging="360"/>
+      </w:pPr>
+      <w:rPr>
+        <w:rFonts w:ascii="Symbol" w:hAnsi="Symbol" w:hint="default"/>
+      </w:rPr>
+    </w:lvl>
+    <w:lvl w:ilvl="4" w:tplc="0C090003" w:tentative="1">
+      <w:start w:val="1"/>
+      <w:numFmt w:val="bullet"/>
+      <w:lvlText w:val="o"/>
+      <w:lvlJc w:val="left"/>
+      <w:pPr>
+        <w:ind w:left="3240" w:hanging="360"/>
+      </w:pPr>
+      <w:rPr>
+        <w:rFonts w:ascii="Courier New" w:hAnsi="Courier New" w:cs="Courier New" w:hint="default"/>
+      </w:rPr>
+    </w:lvl>
+    <w:lvl w:ilvl="5" w:tplc="0C090005" w:tentative="1">
+      <w:start w:val="1"/>
+      <w:numFmt w:val="bullet"/>
+      <w:lvlText w:val=""/>
+      <w:lvlJc w:val="left"/>
+      <w:pPr>
+        <w:ind w:left="3960" w:hanging="360"/>
+      </w:pPr>
+      <w:rPr>
+        <w:rFonts w:ascii="Wingdings" w:hAnsi="Wingdings" w:hint="default"/>
+      </w:rPr>
+    </w:lvl>
+    <w:lvl w:ilvl="6" w:tplc="0C090001" w:tentative="1">
+      <w:start w:val="1"/>
+      <w:numFmt w:val="bullet"/>
+      <w:lvlText w:val=""/>
+      <w:lvlJc w:val="left"/>
+      <w:pPr>
+        <w:ind w:left="4680" w:hanging="360"/>
+      </w:pPr>
+      <w:rPr>
+        <w:rFonts w:ascii="Symbol" w:hAnsi="Symbol" w:hint="default"/>
+      </w:rPr>
+    </w:lvl>
+    <w:lvl w:ilvl="7" w:tplc="0C090003" w:tentative="1">
+      <w:start w:val="1"/>
+      <w:numFmt w:val="bullet"/>
+      <w:lvlText w:val="o"/>
+      <w:lvlJc w:val="left"/>
+      <w:pPr>
+        <w:ind w:left="5400" w:hanging="360"/>
+      </w:pPr>
+      <w:rPr>
+        <w:rFonts w:ascii="Courier New" w:hAnsi="Courier New" w:cs="Courier New" w:hint="default"/>
+      </w:rPr>
+    </w:lvl>
+    <w:lvl w:ilvl="8" w:tplc="0C090005" w:tentative="1">
+      <w:start w:val="1"/>
+      <w:numFmt w:val="bullet"/>
+      <w:lvlText w:val=""/>
+      <w:lvlJc w:val="left"/>
+      <w:pPr>
+        <w:ind w:left="6120" w:hanging="360"/>
+      </w:pPr>
+      <w:rPr>
+        <w:rFonts w:ascii="Wingdings" w:hAnsi="Wingdings" w:hint="default"/>
+      </w:rPr>
+    </w:lvl>
+  </w:abstractNum>
+  <w:abstractNum w:abstractNumId="6">
     <w:nsid w:val="0E1F7857"/>
     <w:multiLevelType w:val="hybridMultilevel"/>
     <w:tmpl w:val="E1480A44"/>
@@ -14122,7 +14393,120 @@
       </w:rPr>
     </w:lvl>
   </w:abstractNum>
-  <w:abstractNum w:abstractNumId="4">
+  <w:abstractNum w:abstractNumId="7">
+    <w:nsid w:val="0FED2F72"/>
+    <w:multiLevelType w:val="hybridMultilevel"/>
+    <w:tmpl w:val="ED92A072"/>
+    <w:lvl w:ilvl="0" w:tplc="0C090001">
+      <w:start w:val="1"/>
+      <w:numFmt w:val="bullet"/>
+      <w:lvlText w:val=""/>
+      <w:lvlJc w:val="left"/>
+      <w:pPr>
+        <w:ind w:left="6480" w:hanging="360"/>
+      </w:pPr>
+      <w:rPr>
+        <w:rFonts w:ascii="Symbol" w:hAnsi="Symbol" w:hint="default"/>
+      </w:rPr>
+    </w:lvl>
+    <w:lvl w:ilvl="1" w:tplc="0C090003" w:tentative="1">
+      <w:start w:val="1"/>
+      <w:numFmt w:val="bullet"/>
+      <w:lvlText w:val="o"/>
+      <w:lvlJc w:val="left"/>
+      <w:pPr>
+        <w:ind w:left="7200" w:hanging="360"/>
+      </w:pPr>
+      <w:rPr>
+        <w:rFonts w:ascii="Courier New" w:hAnsi="Courier New" w:cs="Courier New" w:hint="default"/>
+      </w:rPr>
+    </w:lvl>
+    <w:lvl w:ilvl="2" w:tplc="0C090005" w:tentative="1">
+      <w:start w:val="1"/>
+      <w:numFmt w:val="bullet"/>
+      <w:lvlText w:val=""/>
+      <w:lvlJc w:val="left"/>
+      <w:pPr>
+        <w:ind w:left="7920" w:hanging="360"/>
+      </w:pPr>
+      <w:rPr>
+        <w:rFonts w:ascii="Wingdings" w:hAnsi="Wingdings" w:hint="default"/>
+      </w:rPr>
+    </w:lvl>
+    <w:lvl w:ilvl="3" w:tplc="0C090001" w:tentative="1">
+      <w:start w:val="1"/>
+      <w:numFmt w:val="bullet"/>
+      <w:lvlText w:val=""/>
+      <w:lvlJc w:val="left"/>
+      <w:pPr>
+        <w:ind w:left="8640" w:hanging="360"/>
+      </w:pPr>
+      <w:rPr>
+        <w:rFonts w:ascii="Symbol" w:hAnsi="Symbol" w:hint="default"/>
+      </w:rPr>
+    </w:lvl>
+    <w:lvl w:ilvl="4" w:tplc="0C090003" w:tentative="1">
+      <w:start w:val="1"/>
+      <w:numFmt w:val="bullet"/>
+      <w:lvlText w:val="o"/>
+      <w:lvlJc w:val="left"/>
+      <w:pPr>
+        <w:ind w:left="9360" w:hanging="360"/>
+      </w:pPr>
+      <w:rPr>
+        <w:rFonts w:ascii="Courier New" w:hAnsi="Courier New" w:cs="Courier New" w:hint="default"/>
+      </w:rPr>
+    </w:lvl>
+    <w:lvl w:ilvl="5" w:tplc="0C090005" w:tentative="1">
+      <w:start w:val="1"/>
+      <w:numFmt w:val="bullet"/>
+      <w:lvlText w:val=""/>
+      <w:lvlJc w:val="left"/>
+      <w:pPr>
+        <w:ind w:left="10080" w:hanging="360"/>
+      </w:pPr>
+      <w:rPr>
+        <w:rFonts w:ascii="Wingdings" w:hAnsi="Wingdings" w:hint="default"/>
+      </w:rPr>
+    </w:lvl>
+    <w:lvl w:ilvl="6" w:tplc="0C090001" w:tentative="1">
+      <w:start w:val="1"/>
+      <w:numFmt w:val="bullet"/>
+      <w:lvlText w:val=""/>
+      <w:lvlJc w:val="left"/>
+      <w:pPr>
+        <w:ind w:left="10800" w:hanging="360"/>
+      </w:pPr>
+      <w:rPr>
+        <w:rFonts w:ascii="Symbol" w:hAnsi="Symbol" w:hint="default"/>
+      </w:rPr>
+    </w:lvl>
+    <w:lvl w:ilvl="7" w:tplc="0C090003" w:tentative="1">
+      <w:start w:val="1"/>
+      <w:numFmt w:val="bullet"/>
+      <w:lvlText w:val="o"/>
+      <w:lvlJc w:val="left"/>
+      <w:pPr>
+        <w:ind w:left="11520" w:hanging="360"/>
+      </w:pPr>
+      <w:rPr>
+        <w:rFonts w:ascii="Courier New" w:hAnsi="Courier New" w:cs="Courier New" w:hint="default"/>
+      </w:rPr>
+    </w:lvl>
+    <w:lvl w:ilvl="8" w:tplc="0C090005" w:tentative="1">
+      <w:start w:val="1"/>
+      <w:numFmt w:val="bullet"/>
+      <w:lvlText w:val=""/>
+      <w:lvlJc w:val="left"/>
+      <w:pPr>
+        <w:ind w:left="12240" w:hanging="360"/>
+      </w:pPr>
+      <w:rPr>
+        <w:rFonts w:ascii="Wingdings" w:hAnsi="Wingdings" w:hint="default"/>
+      </w:rPr>
+    </w:lvl>
+  </w:abstractNum>
+  <w:abstractNum w:abstractNumId="8">
     <w:nsid w:val="10B478EF"/>
     <w:multiLevelType w:val="hybridMultilevel"/>
     <w:tmpl w:val="83C0C906"/>
@@ -14235,7 +14619,7 @@
       </w:rPr>
     </w:lvl>
   </w:abstractNum>
-  <w:abstractNum w:abstractNumId="5">
+  <w:abstractNum w:abstractNumId="9">
     <w:nsid w:val="11E82D42"/>
     <w:multiLevelType w:val="hybridMultilevel"/>
     <w:tmpl w:val="F93283A2"/>
@@ -14348,7 +14732,7 @@
       </w:rPr>
     </w:lvl>
   </w:abstractNum>
-  <w:abstractNum w:abstractNumId="6">
+  <w:abstractNum w:abstractNumId="10">
     <w:nsid w:val="13902348"/>
     <w:multiLevelType w:val="hybridMultilevel"/>
     <w:tmpl w:val="2D824866"/>
@@ -14461,7 +14845,7 @@
       </w:rPr>
     </w:lvl>
   </w:abstractNum>
-  <w:abstractNum w:abstractNumId="7">
+  <w:abstractNum w:abstractNumId="11">
     <w:nsid w:val="171653AD"/>
     <w:multiLevelType w:val="hybridMultilevel"/>
     <w:tmpl w:val="97007574"/>
@@ -14574,7 +14958,7 @@
       </w:rPr>
     </w:lvl>
   </w:abstractNum>
-  <w:abstractNum w:abstractNumId="8">
+  <w:abstractNum w:abstractNumId="12">
     <w:nsid w:val="1BA94747"/>
     <w:multiLevelType w:val="hybridMultilevel"/>
     <w:tmpl w:val="E31EAD14"/>
@@ -14686,7 +15070,7 @@
       </w:rPr>
     </w:lvl>
   </w:abstractNum>
-  <w:abstractNum w:abstractNumId="9">
+  <w:abstractNum w:abstractNumId="13">
     <w:nsid w:val="1F263E15"/>
     <w:multiLevelType w:val="hybridMultilevel"/>
     <w:tmpl w:val="CE12433E"/>
@@ -14799,7 +15183,7 @@
       </w:rPr>
     </w:lvl>
   </w:abstractNum>
-  <w:abstractNum w:abstractNumId="10">
+  <w:abstractNum w:abstractNumId="14">
     <w:nsid w:val="21126FCF"/>
     <w:multiLevelType w:val="hybridMultilevel"/>
     <w:tmpl w:val="429A87C0"/>
@@ -14912,7 +15296,7 @@
       </w:rPr>
     </w:lvl>
   </w:abstractNum>
-  <w:abstractNum w:abstractNumId="11">
+  <w:abstractNum w:abstractNumId="15">
     <w:nsid w:val="26387C1E"/>
     <w:multiLevelType w:val="hybridMultilevel"/>
     <w:tmpl w:val="64CECBE8"/>
@@ -15001,7 +15385,7 @@
       </w:pPr>
     </w:lvl>
   </w:abstractNum>
-  <w:abstractNum w:abstractNumId="12">
+  <w:abstractNum w:abstractNumId="16">
     <w:nsid w:val="2B5A5F1E"/>
     <w:multiLevelType w:val="hybridMultilevel"/>
     <w:tmpl w:val="F7422BB8"/>
@@ -15113,7 +15497,7 @@
       </w:rPr>
     </w:lvl>
   </w:abstractNum>
-  <w:abstractNum w:abstractNumId="13">
+  <w:abstractNum w:abstractNumId="17">
     <w:nsid w:val="2D431BD6"/>
     <w:multiLevelType w:val="hybridMultilevel"/>
     <w:tmpl w:val="420893C0"/>
@@ -15226,7 +15610,7 @@
       </w:rPr>
     </w:lvl>
   </w:abstractNum>
-  <w:abstractNum w:abstractNumId="14">
+  <w:abstractNum w:abstractNumId="18">
     <w:nsid w:val="30527575"/>
     <w:multiLevelType w:val="hybridMultilevel"/>
     <w:tmpl w:val="049E9BA2"/>
@@ -15338,7 +15722,7 @@
       </w:rPr>
     </w:lvl>
   </w:abstractNum>
-  <w:abstractNum w:abstractNumId="15">
+  <w:abstractNum w:abstractNumId="19">
     <w:nsid w:val="361A40E2"/>
     <w:multiLevelType w:val="hybridMultilevel"/>
     <w:tmpl w:val="A6208A0E"/>
@@ -15451,7 +15835,7 @@
       </w:rPr>
     </w:lvl>
   </w:abstractNum>
-  <w:abstractNum w:abstractNumId="16">
+  <w:abstractNum w:abstractNumId="20">
     <w:nsid w:val="3CF53E40"/>
     <w:multiLevelType w:val="hybridMultilevel"/>
     <w:tmpl w:val="B82E2A60"/>
@@ -15564,7 +15948,7 @@
       </w:rPr>
     </w:lvl>
   </w:abstractNum>
-  <w:abstractNum w:abstractNumId="17">
+  <w:abstractNum w:abstractNumId="21">
     <w:nsid w:val="3F1A7ADC"/>
     <w:multiLevelType w:val="hybridMultilevel"/>
     <w:tmpl w:val="6592F80A"/>
@@ -15677,7 +16061,7 @@
       </w:rPr>
     </w:lvl>
   </w:abstractNum>
-  <w:abstractNum w:abstractNumId="18">
+  <w:abstractNum w:abstractNumId="22">
     <w:nsid w:val="4994009C"/>
     <w:multiLevelType w:val="hybridMultilevel"/>
     <w:tmpl w:val="310C21EC"/>
@@ -15790,7 +16174,7 @@
       </w:rPr>
     </w:lvl>
   </w:abstractNum>
-  <w:abstractNum w:abstractNumId="19">
+  <w:abstractNum w:abstractNumId="23">
     <w:nsid w:val="4B1367AB"/>
     <w:multiLevelType w:val="hybridMultilevel"/>
     <w:tmpl w:val="9CB6619C"/>
@@ -15903,7 +16287,7 @@
       </w:rPr>
     </w:lvl>
   </w:abstractNum>
-  <w:abstractNum w:abstractNumId="20">
+  <w:abstractNum w:abstractNumId="24">
     <w:nsid w:val="4F5B0B55"/>
     <w:multiLevelType w:val="hybridMultilevel"/>
     <w:tmpl w:val="C0643C6A"/>
@@ -16016,7 +16400,7 @@
       </w:rPr>
     </w:lvl>
   </w:abstractNum>
-  <w:abstractNum w:abstractNumId="21">
+  <w:abstractNum w:abstractNumId="25">
     <w:nsid w:val="51DD5309"/>
     <w:multiLevelType w:val="hybridMultilevel"/>
     <w:tmpl w:val="B0425200"/>
@@ -16129,7 +16513,7 @@
       </w:rPr>
     </w:lvl>
   </w:abstractNum>
-  <w:abstractNum w:abstractNumId="22">
+  <w:abstractNum w:abstractNumId="26">
     <w:nsid w:val="55544D4D"/>
     <w:multiLevelType w:val="hybridMultilevel"/>
     <w:tmpl w:val="7DD012FE"/>
@@ -16242,7 +16626,7 @@
       </w:rPr>
     </w:lvl>
   </w:abstractNum>
-  <w:abstractNum w:abstractNumId="23">
+  <w:abstractNum w:abstractNumId="27">
     <w:nsid w:val="57B466BF"/>
     <w:multiLevelType w:val="hybridMultilevel"/>
     <w:tmpl w:val="11FAF23A"/>
@@ -16355,7 +16739,7 @@
       </w:rPr>
     </w:lvl>
   </w:abstractNum>
-  <w:abstractNum w:abstractNumId="24">
+  <w:abstractNum w:abstractNumId="28">
     <w:nsid w:val="5CE805C6"/>
     <w:multiLevelType w:val="hybridMultilevel"/>
     <w:tmpl w:val="6E3A0AE8"/>
@@ -16467,7 +16851,7 @@
       </w:rPr>
     </w:lvl>
   </w:abstractNum>
-  <w:abstractNum w:abstractNumId="25">
+  <w:abstractNum w:abstractNumId="29">
     <w:nsid w:val="5E6E7139"/>
     <w:multiLevelType w:val="hybridMultilevel"/>
     <w:tmpl w:val="BC8A737E"/>
@@ -16580,7 +16964,7 @@
       </w:rPr>
     </w:lvl>
   </w:abstractNum>
-  <w:abstractNum w:abstractNumId="26">
+  <w:abstractNum w:abstractNumId="30">
     <w:nsid w:val="60E338B3"/>
     <w:multiLevelType w:val="hybridMultilevel"/>
     <w:tmpl w:val="40BAA992"/>
@@ -16692,7 +17076,7 @@
       </w:rPr>
     </w:lvl>
   </w:abstractNum>
-  <w:abstractNum w:abstractNumId="27">
+  <w:abstractNum w:abstractNumId="31">
     <w:nsid w:val="62145AA5"/>
     <w:multiLevelType w:val="hybridMultilevel"/>
     <w:tmpl w:val="6FB617FA"/>
@@ -16805,7 +17189,7 @@
       </w:rPr>
     </w:lvl>
   </w:abstractNum>
-  <w:abstractNum w:abstractNumId="28">
+  <w:abstractNum w:abstractNumId="32">
     <w:nsid w:val="65455865"/>
     <w:multiLevelType w:val="hybridMultilevel"/>
     <w:tmpl w:val="C266371A"/>
@@ -16918,7 +17302,7 @@
       </w:rPr>
     </w:lvl>
   </w:abstractNum>
-  <w:abstractNum w:abstractNumId="29">
+  <w:abstractNum w:abstractNumId="33">
     <w:nsid w:val="66581000"/>
     <w:multiLevelType w:val="hybridMultilevel"/>
     <w:tmpl w:val="9FAC338E"/>
@@ -17031,7 +17415,7 @@
       </w:rPr>
     </w:lvl>
   </w:abstractNum>
-  <w:abstractNum w:abstractNumId="30">
+  <w:abstractNum w:abstractNumId="34">
     <w:nsid w:val="69827D8B"/>
     <w:multiLevelType w:val="hybridMultilevel"/>
     <w:tmpl w:val="17DCC3D2"/>
@@ -17144,7 +17528,7 @@
       </w:rPr>
     </w:lvl>
   </w:abstractNum>
-  <w:abstractNum w:abstractNumId="31">
+  <w:abstractNum w:abstractNumId="35">
     <w:nsid w:val="6ACC6ABD"/>
     <w:multiLevelType w:val="hybridMultilevel"/>
     <w:tmpl w:val="2F506C5E"/>
@@ -17257,7 +17641,7 @@
       </w:rPr>
     </w:lvl>
   </w:abstractNum>
-  <w:abstractNum w:abstractNumId="32">
+  <w:abstractNum w:abstractNumId="36">
     <w:nsid w:val="79172886"/>
     <w:multiLevelType w:val="hybridMultilevel"/>
     <w:tmpl w:val="C46AC4AA"/>
@@ -17370,7 +17754,7 @@
       </w:rPr>
     </w:lvl>
   </w:abstractNum>
-  <w:abstractNum w:abstractNumId="33">
+  <w:abstractNum w:abstractNumId="37">
     <w:nsid w:val="7B5C476F"/>
     <w:multiLevelType w:val="hybridMultilevel"/>
     <w:tmpl w:val="43BE2E80"/>
@@ -17483,7 +17867,7 @@
       </w:rPr>
     </w:lvl>
   </w:abstractNum>
-  <w:abstractNum w:abstractNumId="34">
+  <w:abstractNum w:abstractNumId="38">
     <w:nsid w:val="7CDF3D72"/>
     <w:multiLevelType w:val="hybridMultilevel"/>
     <w:tmpl w:val="06007E38"/>
@@ -17595,7 +17979,7 @@
       </w:rPr>
     </w:lvl>
   </w:abstractNum>
-  <w:abstractNum w:abstractNumId="35">
+  <w:abstractNum w:abstractNumId="39">
     <w:nsid w:val="7E891E7A"/>
     <w:multiLevelType w:val="hybridMultilevel"/>
     <w:tmpl w:val="B76AD646"/>
@@ -17709,112 +18093,124 @@
     </w:lvl>
   </w:abstractNum>
   <w:num w:numId="1">
-    <w:abstractNumId w:val="7"/>
+    <w:abstractNumId w:val="11"/>
   </w:num>
   <w:num w:numId="2">
+    <w:abstractNumId w:val="19"/>
+  </w:num>
+  <w:num w:numId="3">
+    <w:abstractNumId w:val="10"/>
+  </w:num>
+  <w:num w:numId="4">
+    <w:abstractNumId w:val="33"/>
+  </w:num>
+  <w:num w:numId="5">
+    <w:abstractNumId w:val="17"/>
+  </w:num>
+  <w:num w:numId="6">
+    <w:abstractNumId w:val="4"/>
+  </w:num>
+  <w:num w:numId="7">
+    <w:abstractNumId w:val="24"/>
+  </w:num>
+  <w:num w:numId="8">
+    <w:abstractNumId w:val="3"/>
+  </w:num>
+  <w:num w:numId="9">
+    <w:abstractNumId w:val="21"/>
+  </w:num>
+  <w:num w:numId="10">
+    <w:abstractNumId w:val="23"/>
+  </w:num>
+  <w:num w:numId="11">
+    <w:abstractNumId w:val="8"/>
+  </w:num>
+  <w:num w:numId="12">
+    <w:abstractNumId w:val="39"/>
+  </w:num>
+  <w:num w:numId="13">
     <w:abstractNumId w:val="15"/>
   </w:num>
-  <w:num w:numId="3">
+  <w:num w:numId="14">
+    <w:abstractNumId w:val="13"/>
+  </w:num>
+  <w:num w:numId="15">
+    <w:abstractNumId w:val="36"/>
+  </w:num>
+  <w:num w:numId="16">
+    <w:abstractNumId w:val="9"/>
+  </w:num>
+  <w:num w:numId="17">
+    <w:abstractNumId w:val="32"/>
+  </w:num>
+  <w:num w:numId="18">
+    <w:abstractNumId w:val="34"/>
+  </w:num>
+  <w:num w:numId="19">
+    <w:abstractNumId w:val="26"/>
+  </w:num>
+  <w:num w:numId="20">
+    <w:abstractNumId w:val="22"/>
+  </w:num>
+  <w:num w:numId="21">
+    <w:abstractNumId w:val="29"/>
+  </w:num>
+  <w:num w:numId="22">
+    <w:abstractNumId w:val="37"/>
+  </w:num>
+  <w:num w:numId="23">
     <w:abstractNumId w:val="6"/>
   </w:num>
-  <w:num w:numId="4">
-    <w:abstractNumId w:val="29"/>
-  </w:num>
-  <w:num w:numId="5">
-    <w:abstractNumId w:val="13"/>
-  </w:num>
-  <w:num w:numId="6">
-    <w:abstractNumId w:val="2"/>
-  </w:num>
-  <w:num w:numId="7">
-    <w:abstractNumId w:val="20"/>
-  </w:num>
-  <w:num w:numId="8">
-    <w:abstractNumId w:val="1"/>
-  </w:num>
-  <w:num w:numId="9">
-    <w:abstractNumId w:val="17"/>
-  </w:num>
-  <w:num w:numId="10">
-    <w:abstractNumId w:val="19"/>
-  </w:num>
-  <w:num w:numId="11">
-    <w:abstractNumId w:val="4"/>
-  </w:num>
-  <w:num w:numId="12">
+  <w:num w:numId="24">
     <w:abstractNumId w:val="35"/>
-  </w:num>
-  <w:num w:numId="13">
-    <w:abstractNumId w:val="11"/>
-  </w:num>
-  <w:num w:numId="14">
-    <w:abstractNumId w:val="9"/>
-  </w:num>
-  <w:num w:numId="15">
-    <w:abstractNumId w:val="32"/>
-  </w:num>
-  <w:num w:numId="16">
-    <w:abstractNumId w:val="5"/>
-  </w:num>
-  <w:num w:numId="17">
-    <w:abstractNumId w:val="28"/>
-  </w:num>
-  <w:num w:numId="18">
-    <w:abstractNumId w:val="30"/>
-  </w:num>
-  <w:num w:numId="19">
-    <w:abstractNumId w:val="22"/>
-  </w:num>
-  <w:num w:numId="20">
-    <w:abstractNumId w:val="18"/>
-  </w:num>
-  <w:num w:numId="21">
-    <w:abstractNumId w:val="25"/>
-  </w:num>
-  <w:num w:numId="22">
-    <w:abstractNumId w:val="33"/>
-  </w:num>
-  <w:num w:numId="23">
-    <w:abstractNumId w:val="3"/>
-  </w:num>
-  <w:num w:numId="24">
-    <w:abstractNumId w:val="31"/>
   </w:num>
   <w:num w:numId="25">
     <w:abstractNumId w:val="0"/>
   </w:num>
   <w:num w:numId="26">
+    <w:abstractNumId w:val="20"/>
+  </w:num>
+  <w:num w:numId="27">
+    <w:abstractNumId w:val="14"/>
+  </w:num>
+  <w:num w:numId="28">
+    <w:abstractNumId w:val="25"/>
+  </w:num>
+  <w:num w:numId="29">
+    <w:abstractNumId w:val="27"/>
+  </w:num>
+  <w:num w:numId="30">
+    <w:abstractNumId w:val="18"/>
+  </w:num>
+  <w:num w:numId="31">
     <w:abstractNumId w:val="16"/>
   </w:num>
-  <w:num w:numId="27">
-    <w:abstractNumId w:val="10"/>
+  <w:num w:numId="32">
+    <w:abstractNumId w:val="31"/>
   </w:num>
-  <w:num w:numId="28">
-    <w:abstractNumId w:val="21"/>
+  <w:num w:numId="33">
+    <w:abstractNumId w:val="38"/>
   </w:num>
-  <w:num w:numId="29">
-    <w:abstractNumId w:val="23"/>
-  </w:num>
-  <w:num w:numId="30">
-    <w:abstractNumId w:val="14"/>
-  </w:num>
-  <w:num w:numId="31">
+  <w:num w:numId="34">
     <w:abstractNumId w:val="12"/>
   </w:num>
-  <w:num w:numId="32">
-    <w:abstractNumId w:val="27"/>
-  </w:num>
-  <w:num w:numId="33">
-    <w:abstractNumId w:val="34"/>
-  </w:num>
-  <w:num w:numId="34">
-    <w:abstractNumId w:val="8"/>
-  </w:num>
   <w:num w:numId="35">
-    <w:abstractNumId w:val="24"/>
+    <w:abstractNumId w:val="28"/>
   </w:num>
   <w:num w:numId="36">
-    <w:abstractNumId w:val="26"/>
+    <w:abstractNumId w:val="30"/>
+  </w:num>
+  <w:num w:numId="37">
+    <w:abstractNumId w:val="1"/>
+  </w:num>
+  <w:num w:numId="38">
+    <w:abstractNumId w:val="7"/>
+  </w:num>
+  <w:num w:numId="39">
+    <w:abstractNumId w:val="2"/>
+  </w:num>
+  <w:num w:numId="40">
+    <w:abstractNumId w:val="5"/>
   </w:num>
   <w:numIdMacAtCleanup w:val="29"/>
 </w:numbering>
@@ -18077,6 +18473,7 @@
   <w:style w:type="character" w:default="1" w:styleId="DefaultParagraphFont">
     <w:name w:val="Default Paragraph Font"/>
     <w:uiPriority w:val="1"/>
+    <w:semiHidden/>
     <w:unhideWhenUsed/>
   </w:style>
   <w:style w:type="table" w:default="1" w:styleId="TableNormal">

</xml_diff>

<commit_message>
Vixen 3.3 Release prep. Update release notes with additional bug ticket numbers included in 3.3.
</commit_message>
<xml_diff>
--- a/Release Notes.docx
+++ b/Release Notes.docx
@@ -302,6 +302,96 @@
           <w:shd w:fill="auto" w:val="clear"/>
         </w:rPr>
         <w:t xml:space="preserve">Bug Fixes / Features by ticket</w:t>
+      </w:r>
+    </w:p>
+    <w:p>
+      <w:pPr>
+        <w:numPr>
+          <w:ilvl w:val="0"/>
+          <w:numId w:val="10"/>
+        </w:numPr>
+        <w:spacing w:before="0" w:after="300" w:line="240"/>
+        <w:ind w:right="0" w:left="720" w:hanging="360"/>
+        <w:jc w:val="left"/>
+        <w:rPr>
+          <w:rFonts w:ascii="Calibri" w:hAnsi="Calibri" w:cs="Calibri" w:eastAsia="Calibri"/>
+          <w:color w:val="17365D"/>
+          <w:spacing w:val="5"/>
+          <w:position w:val="0"/>
+          <w:sz w:val="22"/>
+          <w:shd w:fill="auto" w:val="clear"/>
+        </w:rPr>
+      </w:pPr>
+      <w:r>
+        <w:rPr>
+          <w:rFonts w:ascii="Calibri" w:hAnsi="Calibri" w:cs="Calibri" w:eastAsia="Calibri"/>
+          <w:color w:val="17365D"/>
+          <w:spacing w:val="5"/>
+          <w:position w:val="0"/>
+          <w:sz w:val="22"/>
+          <w:shd w:fill="auto" w:val="clear"/>
+        </w:rPr>
+        <w:t xml:space="preserve">VIX-1093 Alternating effect issue with discrete colors</w:t>
+      </w:r>
+    </w:p>
+    <w:p>
+      <w:pPr>
+        <w:numPr>
+          <w:ilvl w:val="0"/>
+          <w:numId w:val="10"/>
+        </w:numPr>
+        <w:spacing w:before="0" w:after="300" w:line="240"/>
+        <w:ind w:right="0" w:left="720" w:hanging="360"/>
+        <w:jc w:val="left"/>
+        <w:rPr>
+          <w:rFonts w:ascii="Calibri" w:hAnsi="Calibri" w:cs="Calibri" w:eastAsia="Calibri"/>
+          <w:color w:val="17365D"/>
+          <w:spacing w:val="5"/>
+          <w:position w:val="0"/>
+          <w:sz w:val="22"/>
+          <w:shd w:fill="auto" w:val="clear"/>
+        </w:rPr>
+      </w:pPr>
+      <w:r>
+        <w:rPr>
+          <w:rFonts w:ascii="Calibri" w:hAnsi="Calibri" w:cs="Calibri" w:eastAsia="Calibri"/>
+          <w:color w:val="17365D"/>
+          <w:spacing w:val="5"/>
+          <w:position w:val="0"/>
+          <w:sz w:val="22"/>
+          <w:shd w:fill="auto" w:val="clear"/>
+        </w:rPr>
+        <w:t xml:space="preserve">VIX-1090 FireWorks effect always shows a pixel ON at 0,0 coordinates at frame 0.</w:t>
+      </w:r>
+    </w:p>
+    <w:p>
+      <w:pPr>
+        <w:numPr>
+          <w:ilvl w:val="0"/>
+          <w:numId w:val="10"/>
+        </w:numPr>
+        <w:spacing w:before="0" w:after="300" w:line="240"/>
+        <w:ind w:right="0" w:left="720" w:hanging="360"/>
+        <w:jc w:val="left"/>
+        <w:rPr>
+          <w:rFonts w:ascii="Calibri" w:hAnsi="Calibri" w:cs="Calibri" w:eastAsia="Calibri"/>
+          <w:color w:val="17365D"/>
+          <w:spacing w:val="5"/>
+          <w:position w:val="0"/>
+          <w:sz w:val="22"/>
+          <w:shd w:fill="auto" w:val="clear"/>
+        </w:rPr>
+      </w:pPr>
+      <w:r>
+        <w:rPr>
+          <w:rFonts w:ascii="Calibri" w:hAnsi="Calibri" w:cs="Calibri" w:eastAsia="Calibri"/>
+          <w:color w:val="17365D"/>
+          <w:spacing w:val="5"/>
+          <w:position w:val="0"/>
+          <w:sz w:val="22"/>
+          <w:shd w:fill="auto" w:val="clear"/>
+        </w:rPr>
+        <w:t xml:space="preserve">VIX-1087 Audio effect issue with discrete colors</w:t>
       </w:r>
     </w:p>
     <w:p>

</xml_diff>

<commit_message>
Update the versions to represent 3.3u1. The development builds will target that version and we should probably do this first rather than right before a release as all the dev builds reference this a a dev build of that version..
</commit_message>
<xml_diff>
--- a/Release Notes.docx
+++ b/Release Notes.docx
@@ -2,6 +2,62 @@
 <file path=word/document.xml><?xml version="1.0" encoding="utf-8"?>
 <w:document xmlns:w="http://schemas.openxmlformats.org/wordprocessingml/2006/main">
   <w:body>
+    <w:p>
+      <w:pPr>
+        <w:spacing w:before="0" w:after="300" w:line="240"/>
+        <w:ind w:right="0" w:left="0" w:firstLine="0"/>
+        <w:jc w:val="left"/>
+        <w:rPr>
+          <w:rFonts w:ascii="Cambria" w:hAnsi="Cambria" w:cs="Cambria" w:eastAsia="Cambria"/>
+          <w:color w:val="17365D"/>
+          <w:spacing w:val="5"/>
+          <w:position w:val="0"/>
+          <w:sz w:val="52"/>
+          <w:shd w:fill="auto" w:val="clear"/>
+        </w:rPr>
+      </w:pPr>
+      <w:r>
+        <w:rPr>
+          <w:rFonts w:ascii="Cambria" w:hAnsi="Cambria" w:cs="Cambria" w:eastAsia="Cambria"/>
+          <w:color w:val="17365D"/>
+          <w:spacing w:val="5"/>
+          <w:position w:val="0"/>
+          <w:sz w:val="52"/>
+          <w:shd w:fill="auto" w:val="clear"/>
+        </w:rPr>
+        <w:t xml:space="preserve">Vixen Release Notes - 3.3u1</w:t>
+      </w:r>
+    </w:p>
+    <w:p>
+      <w:pPr>
+        <w:spacing w:before="0" w:after="300" w:line="240"/>
+        <w:ind w:right="0" w:left="0" w:firstLine="0"/>
+        <w:jc w:val="left"/>
+        <w:rPr>
+          <w:rFonts w:ascii="Cambria" w:hAnsi="Cambria" w:cs="Cambria" w:eastAsia="Cambria"/>
+          <w:color w:val="17365D"/>
+          <w:spacing w:val="5"/>
+          <w:position w:val="0"/>
+          <w:sz w:val="52"/>
+          <w:shd w:fill="auto" w:val="clear"/>
+        </w:rPr>
+      </w:pPr>
+    </w:p>
+    <w:p>
+      <w:pPr>
+        <w:spacing w:before="0" w:after="300" w:line="240"/>
+        <w:ind w:right="0" w:left="0" w:firstLine="0"/>
+        <w:jc w:val="left"/>
+        <w:rPr>
+          <w:rFonts w:ascii="Cambria" w:hAnsi="Cambria" w:cs="Cambria" w:eastAsia="Cambria"/>
+          <w:color w:val="17365D"/>
+          <w:spacing w:val="5"/>
+          <w:position w:val="0"/>
+          <w:sz w:val="52"/>
+          <w:shd w:fill="auto" w:val="clear"/>
+        </w:rPr>
+      </w:pPr>
+    </w:p>
     <w:p>
       <w:pPr>
         <w:spacing w:before="0" w:after="300" w:line="240"/>

</xml_diff>

<commit_message>
Bump the official version so all builds from this point will reflect towards 3.4.
</commit_message>
<xml_diff>
--- a/Release Notes.docx
+++ b/Release Notes.docx
@@ -2,6 +2,1145 @@
 <file path=word/document.xml><?xml version="1.0" encoding="utf-8"?>
 <w:document xmlns:w="http://schemas.openxmlformats.org/wordprocessingml/2006/main">
   <w:body>
+    <w:p>
+      <w:pPr>
+        <w:spacing w:before="0" w:after="300" w:line="240"/>
+        <w:ind w:right="0" w:left="0" w:firstLine="0"/>
+        <w:jc w:val="left"/>
+        <w:rPr>
+          <w:rFonts w:ascii="Cambria" w:hAnsi="Cambria" w:cs="Cambria" w:eastAsia="Cambria"/>
+          <w:color w:val="17365D"/>
+          <w:spacing w:val="5"/>
+          <w:position w:val="0"/>
+          <w:sz w:val="52"/>
+          <w:shd w:fill="auto" w:val="clear"/>
+        </w:rPr>
+      </w:pPr>
+    </w:p>
+    <w:p>
+      <w:pPr>
+        <w:spacing w:before="0" w:after="300" w:line="240"/>
+        <w:ind w:right="0" w:left="0" w:firstLine="0"/>
+        <w:jc w:val="left"/>
+        <w:rPr>
+          <w:rFonts w:ascii="Cambria" w:hAnsi="Cambria" w:cs="Cambria" w:eastAsia="Cambria"/>
+          <w:color w:val="17365D"/>
+          <w:spacing w:val="5"/>
+          <w:position w:val="0"/>
+          <w:sz w:val="52"/>
+          <w:shd w:fill="auto" w:val="clear"/>
+        </w:rPr>
+      </w:pPr>
+      <w:r>
+        <w:rPr>
+          <w:rFonts w:ascii="Cambria" w:hAnsi="Cambria" w:cs="Cambria" w:eastAsia="Cambria"/>
+          <w:color w:val="17365D"/>
+          <w:spacing w:val="5"/>
+          <w:position w:val="0"/>
+          <w:sz w:val="52"/>
+          <w:shd w:fill="auto" w:val="clear"/>
+        </w:rPr>
+        <w:t xml:space="preserve">Vixen Release Notes - 3.4</w:t>
+      </w:r>
+    </w:p>
+    <w:p>
+      <w:pPr>
+        <w:spacing w:before="0" w:after="300" w:line="240"/>
+        <w:ind w:right="0" w:left="0" w:firstLine="0"/>
+        <w:jc w:val="left"/>
+        <w:rPr>
+          <w:rFonts w:ascii="Calibri" w:hAnsi="Calibri" w:cs="Calibri" w:eastAsia="Calibri"/>
+          <w:b/>
+          <w:color w:val="17365D"/>
+          <w:spacing w:val="5"/>
+          <w:position w:val="0"/>
+          <w:sz w:val="24"/>
+          <w:shd w:fill="auto" w:val="clear"/>
+        </w:rPr>
+      </w:pPr>
+      <w:r>
+        <w:rPr>
+          <w:rFonts w:ascii="Calibri" w:hAnsi="Calibri" w:cs="Calibri" w:eastAsia="Calibri"/>
+          <w:b/>
+          <w:color w:val="17365D"/>
+          <w:spacing w:val="5"/>
+          <w:position w:val="0"/>
+          <w:sz w:val="24"/>
+          <w:shd w:fill="auto" w:val="clear"/>
+        </w:rPr>
+        <w:t xml:space="preserve">Bug</w:t>
+      </w:r>
+    </w:p>
+    <w:p>
+      <w:pPr>
+        <w:spacing w:before="0" w:after="300" w:line="240"/>
+        <w:ind w:right="0" w:left="0" w:firstLine="0"/>
+        <w:jc w:val="left"/>
+        <w:rPr>
+          <w:rFonts w:ascii="Calibri" w:hAnsi="Calibri" w:cs="Calibri" w:eastAsia="Calibri"/>
+          <w:color w:val="17365D"/>
+          <w:spacing w:val="5"/>
+          <w:position w:val="0"/>
+          <w:sz w:val="22"/>
+          <w:shd w:fill="auto" w:val="clear"/>
+        </w:rPr>
+      </w:pPr>
+      <w:r>
+        <w:rPr>
+          <w:rFonts w:ascii="Calibri" w:hAnsi="Calibri" w:cs="Calibri" w:eastAsia="Calibri"/>
+          <w:color w:val="17365D"/>
+          <w:spacing w:val="5"/>
+          <w:position w:val="0"/>
+          <w:sz w:val="22"/>
+          <w:shd w:fill="auto" w:val="clear"/>
+        </w:rPr>
+        <w:t xml:space="preserve">[VIX-408] - Scheduler processes a repeated sequence multiple times</w:t>
+      </w:r>
+    </w:p>
+    <w:p>
+      <w:pPr>
+        <w:spacing w:before="0" w:after="300" w:line="240"/>
+        <w:ind w:right="0" w:left="0" w:firstLine="0"/>
+        <w:jc w:val="left"/>
+        <w:rPr>
+          <w:rFonts w:ascii="Calibri" w:hAnsi="Calibri" w:cs="Calibri" w:eastAsia="Calibri"/>
+          <w:color w:val="17365D"/>
+          <w:spacing w:val="5"/>
+          <w:position w:val="0"/>
+          <w:sz w:val="22"/>
+          <w:shd w:fill="auto" w:val="clear"/>
+        </w:rPr>
+      </w:pPr>
+      <w:r>
+        <w:rPr>
+          <w:rFonts w:ascii="Calibri" w:hAnsi="Calibri" w:cs="Calibri" w:eastAsia="Calibri"/>
+          <w:color w:val="17365D"/>
+          <w:spacing w:val="5"/>
+          <w:position w:val="0"/>
+          <w:sz w:val="22"/>
+          <w:shd w:fill="auto" w:val="clear"/>
+        </w:rPr>
+        <w:t xml:space="preserve">[VIX-685] - Scheduler runs outside of specified hours</w:t>
+      </w:r>
+    </w:p>
+    <w:p>
+      <w:pPr>
+        <w:spacing w:before="0" w:after="300" w:line="240"/>
+        <w:ind w:right="0" w:left="0" w:firstLine="0"/>
+        <w:jc w:val="left"/>
+        <w:rPr>
+          <w:rFonts w:ascii="Calibri" w:hAnsi="Calibri" w:cs="Calibri" w:eastAsia="Calibri"/>
+          <w:color w:val="17365D"/>
+          <w:spacing w:val="5"/>
+          <w:position w:val="0"/>
+          <w:sz w:val="22"/>
+          <w:shd w:fill="auto" w:val="clear"/>
+        </w:rPr>
+      </w:pPr>
+      <w:r>
+        <w:rPr>
+          <w:rFonts w:ascii="Calibri" w:hAnsi="Calibri" w:cs="Calibri" w:eastAsia="Calibri"/>
+          <w:color w:val="17365D"/>
+          <w:spacing w:val="5"/>
+          <w:position w:val="0"/>
+          <w:sz w:val="22"/>
+          <w:shd w:fill="auto" w:val="clear"/>
+        </w:rPr>
+        <w:t xml:space="preserve">[VIX-1134] - Export Sequence Close Button Mouse Hover</w:t>
+      </w:r>
+    </w:p>
+    <w:p>
+      <w:pPr>
+        <w:spacing w:before="0" w:after="300" w:line="240"/>
+        <w:ind w:right="0" w:left="0" w:firstLine="0"/>
+        <w:jc w:val="left"/>
+        <w:rPr>
+          <w:rFonts w:ascii="Calibri" w:hAnsi="Calibri" w:cs="Calibri" w:eastAsia="Calibri"/>
+          <w:color w:val="17365D"/>
+          <w:spacing w:val="5"/>
+          <w:position w:val="0"/>
+          <w:sz w:val="22"/>
+          <w:shd w:fill="auto" w:val="clear"/>
+        </w:rPr>
+      </w:pPr>
+      <w:r>
+        <w:rPr>
+          <w:rFonts w:ascii="Calibri" w:hAnsi="Calibri" w:cs="Calibri" w:eastAsia="Calibri"/>
+          <w:color w:val="17365D"/>
+          <w:spacing w:val="5"/>
+          <w:position w:val="0"/>
+          <w:sz w:val="22"/>
+          <w:shd w:fill="auto" w:val="clear"/>
+        </w:rPr>
+        <w:t xml:space="preserve">[VIX-1909] - Extra Period in Export Sequence Form</w:t>
+      </w:r>
+    </w:p>
+    <w:p>
+      <w:pPr>
+        <w:spacing w:before="0" w:after="300" w:line="240"/>
+        <w:ind w:right="0" w:left="0" w:firstLine="0"/>
+        <w:jc w:val="left"/>
+        <w:rPr>
+          <w:rFonts w:ascii="Calibri" w:hAnsi="Calibri" w:cs="Calibri" w:eastAsia="Calibri"/>
+          <w:color w:val="17365D"/>
+          <w:spacing w:val="5"/>
+          <w:position w:val="0"/>
+          <w:sz w:val="22"/>
+          <w:shd w:fill="auto" w:val="clear"/>
+        </w:rPr>
+      </w:pPr>
+      <w:r>
+        <w:rPr>
+          <w:rFonts w:ascii="Calibri" w:hAnsi="Calibri" w:cs="Calibri" w:eastAsia="Calibri"/>
+          <w:color w:val="17365D"/>
+          <w:spacing w:val="5"/>
+          <w:position w:val="0"/>
+          <w:sz w:val="22"/>
+          <w:shd w:fill="auto" w:val="clear"/>
+        </w:rPr>
+        <w:t xml:space="preserve">[VIX-1915] - Scheduler Crashing</w:t>
+      </w:r>
+    </w:p>
+    <w:p>
+      <w:pPr>
+        <w:spacing w:before="0" w:after="300" w:line="240"/>
+        <w:ind w:right="0" w:left="0" w:firstLine="0"/>
+        <w:jc w:val="left"/>
+        <w:rPr>
+          <w:rFonts w:ascii="Calibri" w:hAnsi="Calibri" w:cs="Calibri" w:eastAsia="Calibri"/>
+          <w:color w:val="17365D"/>
+          <w:spacing w:val="5"/>
+          <w:position w:val="0"/>
+          <w:sz w:val="22"/>
+          <w:shd w:fill="auto" w:val="clear"/>
+        </w:rPr>
+      </w:pPr>
+      <w:r>
+        <w:rPr>
+          <w:rFonts w:ascii="Calibri" w:hAnsi="Calibri" w:cs="Calibri" w:eastAsia="Calibri"/>
+          <w:color w:val="17365D"/>
+          <w:spacing w:val="5"/>
+          <w:position w:val="0"/>
+          <w:sz w:val="22"/>
+          <w:shd w:fill="auto" w:val="clear"/>
+        </w:rPr>
+        <w:t xml:space="preserve">[VIX-1917] - Command Controller forces all http URLs to lowercase</w:t>
+      </w:r>
+    </w:p>
+    <w:p>
+      <w:pPr>
+        <w:spacing w:before="0" w:after="300" w:line="240"/>
+        <w:ind w:right="0" w:left="0" w:firstLine="0"/>
+        <w:jc w:val="left"/>
+        <w:rPr>
+          <w:rFonts w:ascii="Calibri" w:hAnsi="Calibri" w:cs="Calibri" w:eastAsia="Calibri"/>
+          <w:color w:val="17365D"/>
+          <w:spacing w:val="5"/>
+          <w:position w:val="0"/>
+          <w:sz w:val="22"/>
+          <w:shd w:fill="auto" w:val="clear"/>
+        </w:rPr>
+      </w:pPr>
+      <w:r>
+        <w:rPr>
+          <w:rFonts w:ascii="Calibri" w:hAnsi="Calibri" w:cs="Calibri" w:eastAsia="Calibri"/>
+          <w:color w:val="17365D"/>
+          <w:spacing w:val="5"/>
+          <w:position w:val="0"/>
+          <w:sz w:val="22"/>
+          <w:shd w:fill="auto" w:val="clear"/>
+        </w:rPr>
+        <w:t xml:space="preserve">[VIX-1926] - Delete Template Message Box</w:t>
+      </w:r>
+    </w:p>
+    <w:p>
+      <w:pPr>
+        <w:spacing w:before="0" w:after="300" w:line="240"/>
+        <w:ind w:right="0" w:left="0" w:firstLine="0"/>
+        <w:jc w:val="left"/>
+        <w:rPr>
+          <w:rFonts w:ascii="Calibri" w:hAnsi="Calibri" w:cs="Calibri" w:eastAsia="Calibri"/>
+          <w:color w:val="17365D"/>
+          <w:spacing w:val="5"/>
+          <w:position w:val="0"/>
+          <w:sz w:val="22"/>
+          <w:shd w:fill="auto" w:val="clear"/>
+        </w:rPr>
+      </w:pPr>
+      <w:r>
+        <w:rPr>
+          <w:rFonts w:ascii="Calibri" w:hAnsi="Calibri" w:cs="Calibri" w:eastAsia="Calibri"/>
+          <w:color w:val="17365D"/>
+          <w:spacing w:val="5"/>
+          <w:position w:val="0"/>
+          <w:sz w:val="22"/>
+          <w:shd w:fill="auto" w:val="clear"/>
+        </w:rPr>
+        <w:t xml:space="preserve">[VIX-1927] - Shockwave Effect doesnt work as expected.</w:t>
+      </w:r>
+    </w:p>
+    <w:p>
+      <w:pPr>
+        <w:spacing w:before="0" w:after="300" w:line="240"/>
+        <w:ind w:right="0" w:left="0" w:firstLine="0"/>
+        <w:jc w:val="left"/>
+        <w:rPr>
+          <w:rFonts w:ascii="Calibri" w:hAnsi="Calibri" w:cs="Calibri" w:eastAsia="Calibri"/>
+          <w:color w:val="17365D"/>
+          <w:spacing w:val="5"/>
+          <w:position w:val="0"/>
+          <w:sz w:val="22"/>
+          <w:shd w:fill="auto" w:val="clear"/>
+        </w:rPr>
+      </w:pPr>
+      <w:r>
+        <w:rPr>
+          <w:rFonts w:ascii="Calibri" w:hAnsi="Calibri" w:cs="Calibri" w:eastAsia="Calibri"/>
+          <w:color w:val="17365D"/>
+          <w:spacing w:val="5"/>
+          <w:position w:val="0"/>
+          <w:sz w:val="22"/>
+          <w:shd w:fill="auto" w:val="clear"/>
+        </w:rPr>
+        <w:t xml:space="preserve">[VIX-1933] - VU Meter &amp; Vertical Meter not running when Sequence activated via Web Interface</w:t>
+      </w:r>
+    </w:p>
+    <w:p>
+      <w:pPr>
+        <w:spacing w:before="0" w:after="300" w:line="240"/>
+        <w:ind w:right="0" w:left="0" w:firstLine="0"/>
+        <w:jc w:val="left"/>
+        <w:rPr>
+          <w:rFonts w:ascii="Calibri" w:hAnsi="Calibri" w:cs="Calibri" w:eastAsia="Calibri"/>
+          <w:color w:val="17365D"/>
+          <w:spacing w:val="5"/>
+          <w:position w:val="0"/>
+          <w:sz w:val="22"/>
+          <w:shd w:fill="auto" w:val="clear"/>
+        </w:rPr>
+      </w:pPr>
+      <w:r>
+        <w:rPr>
+          <w:rFonts w:ascii="Calibri" w:hAnsi="Calibri" w:cs="Calibri" w:eastAsia="Calibri"/>
+          <w:color w:val="17365D"/>
+          <w:spacing w:val="5"/>
+          <w:position w:val="0"/>
+          <w:sz w:val="22"/>
+          <w:shd w:fill="auto" w:val="clear"/>
+        </w:rPr>
+        <w:t xml:space="preserve">[VIX-1940] - The Set Level effect does not properly handle intensity on discrete items declared with a non full brightness color.</w:t>
+      </w:r>
+    </w:p>
+    <w:p>
+      <w:pPr>
+        <w:spacing w:before="0" w:after="300" w:line="240"/>
+        <w:ind w:right="0" w:left="0" w:firstLine="0"/>
+        <w:jc w:val="left"/>
+        <w:rPr>
+          <w:rFonts w:ascii="Calibri" w:hAnsi="Calibri" w:cs="Calibri" w:eastAsia="Calibri"/>
+          <w:color w:val="17365D"/>
+          <w:spacing w:val="5"/>
+          <w:position w:val="0"/>
+          <w:sz w:val="22"/>
+          <w:shd w:fill="auto" w:val="clear"/>
+        </w:rPr>
+      </w:pPr>
+      <w:r>
+        <w:rPr>
+          <w:rFonts w:ascii="Calibri" w:hAnsi="Calibri" w:cs="Calibri" w:eastAsia="Calibri"/>
+          <w:color w:val="17365D"/>
+          <w:spacing w:val="5"/>
+          <w:position w:val="0"/>
+          <w:sz w:val="22"/>
+          <w:shd w:fill="auto" w:val="clear"/>
+        </w:rPr>
+        <w:t xml:space="preserve">[VIX-1944] - When I stopping a running show, Vixen exist completely</w:t>
+      </w:r>
+    </w:p>
+    <w:p>
+      <w:pPr>
+        <w:spacing w:before="0" w:after="300" w:line="240"/>
+        <w:ind w:right="0" w:left="0" w:firstLine="0"/>
+        <w:jc w:val="left"/>
+        <w:rPr>
+          <w:rFonts w:ascii="Calibri" w:hAnsi="Calibri" w:cs="Calibri" w:eastAsia="Calibri"/>
+          <w:color w:val="17365D"/>
+          <w:spacing w:val="5"/>
+          <w:position w:val="0"/>
+          <w:sz w:val="22"/>
+          <w:shd w:fill="auto" w:val="clear"/>
+        </w:rPr>
+      </w:pPr>
+      <w:r>
+        <w:rPr>
+          <w:rFonts w:ascii="Calibri" w:hAnsi="Calibri" w:cs="Calibri" w:eastAsia="Calibri"/>
+          <w:color w:val="17365D"/>
+          <w:spacing w:val="5"/>
+          <w:position w:val="0"/>
+          <w:sz w:val="22"/>
+          <w:shd w:fill="auto" w:val="clear"/>
+        </w:rPr>
+        <w:t xml:space="preserve">[VIX-1946] - Web server sequence list returns all the backup sequences intermixed with the proper ones.</w:t>
+      </w:r>
+    </w:p>
+    <w:p>
+      <w:pPr>
+        <w:spacing w:before="0" w:after="300" w:line="240"/>
+        <w:ind w:right="0" w:left="0" w:firstLine="0"/>
+        <w:jc w:val="left"/>
+        <w:rPr>
+          <w:rFonts w:ascii="Calibri" w:hAnsi="Calibri" w:cs="Calibri" w:eastAsia="Calibri"/>
+          <w:color w:val="17365D"/>
+          <w:spacing w:val="5"/>
+          <w:position w:val="0"/>
+          <w:sz w:val="22"/>
+          <w:shd w:fill="auto" w:val="clear"/>
+        </w:rPr>
+      </w:pPr>
+      <w:r>
+        <w:rPr>
+          <w:rFonts w:ascii="Calibri" w:hAnsi="Calibri" w:cs="Calibri" w:eastAsia="Calibri"/>
+          <w:color w:val="17365D"/>
+          <w:spacing w:val="5"/>
+          <w:position w:val="0"/>
+          <w:sz w:val="22"/>
+          <w:shd w:fill="auto" w:val="clear"/>
+        </w:rPr>
+        <w:t xml:space="preserve">[VIX-1957] - Schedules that run past midnight may not stop as intended</w:t>
+      </w:r>
+    </w:p>
+    <w:p>
+      <w:pPr>
+        <w:spacing w:before="0" w:after="300" w:line="240"/>
+        <w:ind w:right="0" w:left="0" w:firstLine="0"/>
+        <w:jc w:val="left"/>
+        <w:rPr>
+          <w:rFonts w:ascii="Calibri" w:hAnsi="Calibri" w:cs="Calibri" w:eastAsia="Calibri"/>
+          <w:color w:val="17365D"/>
+          <w:spacing w:val="5"/>
+          <w:position w:val="0"/>
+          <w:sz w:val="22"/>
+          <w:shd w:fill="auto" w:val="clear"/>
+        </w:rPr>
+      </w:pPr>
+      <w:r>
+        <w:rPr>
+          <w:rFonts w:ascii="Calibri" w:hAnsi="Calibri" w:cs="Calibri" w:eastAsia="Calibri"/>
+          <w:color w:val="17365D"/>
+          <w:spacing w:val="5"/>
+          <w:position w:val="0"/>
+          <w:sz w:val="22"/>
+          <w:shd w:fill="auto" w:val="clear"/>
+        </w:rPr>
+        <w:t xml:space="preserve">[VIX-1958] - The Set Level effect does not properly handle intensity on full color items declared with a non full brightness color.</w:t>
+      </w:r>
+    </w:p>
+    <w:p>
+      <w:pPr>
+        <w:spacing w:before="0" w:after="300" w:line="240"/>
+        <w:ind w:right="0" w:left="0" w:firstLine="0"/>
+        <w:jc w:val="left"/>
+        <w:rPr>
+          <w:rFonts w:ascii="Calibri" w:hAnsi="Calibri" w:cs="Calibri" w:eastAsia="Calibri"/>
+          <w:color w:val="17365D"/>
+          <w:spacing w:val="5"/>
+          <w:position w:val="0"/>
+          <w:sz w:val="22"/>
+          <w:shd w:fill="auto" w:val="clear"/>
+        </w:rPr>
+      </w:pPr>
+      <w:r>
+        <w:rPr>
+          <w:rFonts w:ascii="Calibri" w:hAnsi="Calibri" w:cs="Calibri" w:eastAsia="Calibri"/>
+          <w:color w:val="17365D"/>
+          <w:spacing w:val="5"/>
+          <w:position w:val="0"/>
+          <w:sz w:val="22"/>
+          <w:shd w:fill="auto" w:val="clear"/>
+        </w:rPr>
+        <w:t xml:space="preserve">[VIX-1965] - Lights randomly turn off</w:t>
+      </w:r>
+    </w:p>
+    <w:p>
+      <w:pPr>
+        <w:spacing w:before="0" w:after="300" w:line="240"/>
+        <w:ind w:right="0" w:left="0" w:firstLine="0"/>
+        <w:jc w:val="left"/>
+        <w:rPr>
+          <w:rFonts w:ascii="Calibri" w:hAnsi="Calibri" w:cs="Calibri" w:eastAsia="Calibri"/>
+          <w:color w:val="17365D"/>
+          <w:spacing w:val="5"/>
+          <w:position w:val="0"/>
+          <w:sz w:val="22"/>
+          <w:shd w:fill="auto" w:val="clear"/>
+        </w:rPr>
+      </w:pPr>
+      <w:r>
+        <w:rPr>
+          <w:rFonts w:ascii="Calibri" w:hAnsi="Calibri" w:cs="Calibri" w:eastAsia="Calibri"/>
+          <w:color w:val="17365D"/>
+          <w:spacing w:val="5"/>
+          <w:position w:val="0"/>
+          <w:sz w:val="22"/>
+          <w:shd w:fill="auto" w:val="clear"/>
+        </w:rPr>
+        <w:t xml:space="preserve">[VIX-1967] - Scheduler UI hangs while loading sequences.</w:t>
+      </w:r>
+    </w:p>
+    <w:p>
+      <w:pPr>
+        <w:spacing w:before="0" w:after="300" w:line="240"/>
+        <w:ind w:right="0" w:left="0" w:firstLine="0"/>
+        <w:jc w:val="left"/>
+        <w:rPr>
+          <w:rFonts w:ascii="Calibri" w:hAnsi="Calibri" w:cs="Calibri" w:eastAsia="Calibri"/>
+          <w:color w:val="17365D"/>
+          <w:spacing w:val="5"/>
+          <w:position w:val="0"/>
+          <w:sz w:val="22"/>
+          <w:shd w:fill="auto" w:val="clear"/>
+        </w:rPr>
+      </w:pPr>
+      <w:r>
+        <w:rPr>
+          <w:rFonts w:ascii="Calibri" w:hAnsi="Calibri" w:cs="Calibri" w:eastAsia="Calibri"/>
+          <w:color w:val="17365D"/>
+          <w:spacing w:val="5"/>
+          <w:position w:val="0"/>
+          <w:sz w:val="22"/>
+          <w:shd w:fill="auto" w:val="clear"/>
+        </w:rPr>
+        <w:t xml:space="preserve">[VIX-1970] - Fix bug in the scheduler that launch commands will hang a show.</w:t>
+      </w:r>
+    </w:p>
+    <w:p>
+      <w:pPr>
+        <w:spacing w:before="0" w:after="300" w:line="240"/>
+        <w:ind w:right="0" w:left="0" w:firstLine="0"/>
+        <w:jc w:val="left"/>
+        <w:rPr>
+          <w:rFonts w:ascii="Calibri" w:hAnsi="Calibri" w:cs="Calibri" w:eastAsia="Calibri"/>
+          <w:color w:val="17365D"/>
+          <w:spacing w:val="5"/>
+          <w:position w:val="0"/>
+          <w:sz w:val="22"/>
+          <w:shd w:fill="auto" w:val="clear"/>
+        </w:rPr>
+      </w:pPr>
+      <w:r>
+        <w:rPr>
+          <w:rFonts w:ascii="Calibri" w:hAnsi="Calibri" w:cs="Calibri" w:eastAsia="Calibri"/>
+          <w:color w:val="17365D"/>
+          <w:spacing w:val="5"/>
+          <w:position w:val="0"/>
+          <w:sz w:val="22"/>
+          <w:shd w:fill="auto" w:val="clear"/>
+        </w:rPr>
+        <w:t xml:space="preserve">[VIX-1982] - LipSync Text Convert Fail Form Caption</w:t>
+      </w:r>
+    </w:p>
+    <w:p>
+      <w:pPr>
+        <w:spacing w:before="0" w:after="300" w:line="240"/>
+        <w:ind w:right="0" w:left="0" w:firstLine="0"/>
+        <w:jc w:val="left"/>
+        <w:rPr>
+          <w:rFonts w:ascii="Calibri" w:hAnsi="Calibri" w:cs="Calibri" w:eastAsia="Calibri"/>
+          <w:color w:val="17365D"/>
+          <w:spacing w:val="5"/>
+          <w:position w:val="0"/>
+          <w:sz w:val="22"/>
+          <w:shd w:fill="auto" w:val="clear"/>
+        </w:rPr>
+      </w:pPr>
+      <w:r>
+        <w:rPr>
+          <w:rFonts w:ascii="Calibri" w:hAnsi="Calibri" w:cs="Calibri" w:eastAsia="Calibri"/>
+          <w:color w:val="17365D"/>
+          <w:spacing w:val="5"/>
+          <w:position w:val="0"/>
+          <w:sz w:val="22"/>
+          <w:shd w:fill="auto" w:val="clear"/>
+        </w:rPr>
+        <w:t xml:space="preserve">[VIX-1988] - More work needs to be done to allow sequences across multiple shows to be loaded once.</w:t>
+      </w:r>
+    </w:p>
+    <w:p>
+      <w:pPr>
+        <w:spacing w:before="0" w:after="300" w:line="240"/>
+        <w:ind w:right="0" w:left="0" w:firstLine="0"/>
+        <w:jc w:val="left"/>
+        <w:rPr>
+          <w:rFonts w:ascii="Calibri" w:hAnsi="Calibri" w:cs="Calibri" w:eastAsia="Calibri"/>
+          <w:b/>
+          <w:color w:val="17365D"/>
+          <w:spacing w:val="5"/>
+          <w:position w:val="0"/>
+          <w:sz w:val="24"/>
+          <w:shd w:fill="auto" w:val="clear"/>
+        </w:rPr>
+      </w:pPr>
+      <w:r>
+        <w:rPr>
+          <w:rFonts w:ascii="Calibri" w:hAnsi="Calibri" w:cs="Calibri" w:eastAsia="Calibri"/>
+          <w:b/>
+          <w:color w:val="17365D"/>
+          <w:spacing w:val="5"/>
+          <w:position w:val="0"/>
+          <w:sz w:val="24"/>
+          <w:shd w:fill="auto" w:val="clear"/>
+        </w:rPr>
+        <w:t xml:space="preserve">Improvement</w:t>
+      </w:r>
+    </w:p>
+    <w:p>
+      <w:pPr>
+        <w:spacing w:before="0" w:after="300" w:line="240"/>
+        <w:ind w:right="0" w:left="0" w:firstLine="0"/>
+        <w:jc w:val="left"/>
+        <w:rPr>
+          <w:rFonts w:ascii="Calibri" w:hAnsi="Calibri" w:cs="Calibri" w:eastAsia="Calibri"/>
+          <w:color w:val="17365D"/>
+          <w:spacing w:val="5"/>
+          <w:position w:val="0"/>
+          <w:sz w:val="22"/>
+          <w:shd w:fill="auto" w:val="clear"/>
+        </w:rPr>
+      </w:pPr>
+      <w:r>
+        <w:rPr>
+          <w:rFonts w:ascii="Calibri" w:hAnsi="Calibri" w:cs="Calibri" w:eastAsia="Calibri"/>
+          <w:color w:val="17365D"/>
+          <w:spacing w:val="5"/>
+          <w:position w:val="0"/>
+          <w:sz w:val="22"/>
+          <w:shd w:fill="auto" w:val="clear"/>
+        </w:rPr>
+        <w:t xml:space="preserve">[VIX-1908] - Option to remove/ignore punctuation in Lip Sync Text Convert.</w:t>
+      </w:r>
+    </w:p>
+    <w:p>
+      <w:pPr>
+        <w:spacing w:before="0" w:after="300" w:line="240"/>
+        <w:ind w:right="0" w:left="0" w:firstLine="0"/>
+        <w:jc w:val="left"/>
+        <w:rPr>
+          <w:rFonts w:ascii="Calibri" w:hAnsi="Calibri" w:cs="Calibri" w:eastAsia="Calibri"/>
+          <w:color w:val="17365D"/>
+          <w:spacing w:val="5"/>
+          <w:position w:val="0"/>
+          <w:sz w:val="22"/>
+          <w:shd w:fill="auto" w:val="clear"/>
+        </w:rPr>
+      </w:pPr>
+      <w:r>
+        <w:rPr>
+          <w:rFonts w:ascii="Calibri" w:hAnsi="Calibri" w:cs="Calibri" w:eastAsia="Calibri"/>
+          <w:color w:val="17365D"/>
+          <w:spacing w:val="5"/>
+          <w:position w:val="0"/>
+          <w:sz w:val="22"/>
+          <w:shd w:fill="auto" w:val="clear"/>
+        </w:rPr>
+        <w:t xml:space="preserve">[VIX-1912] - Clear Text to Convert Text Box After Lip Sync Conversion</w:t>
+      </w:r>
+    </w:p>
+    <w:p>
+      <w:pPr>
+        <w:spacing w:before="0" w:after="300" w:line="240"/>
+        <w:ind w:right="0" w:left="0" w:firstLine="0"/>
+        <w:jc w:val="left"/>
+        <w:rPr>
+          <w:rFonts w:ascii="Calibri" w:hAnsi="Calibri" w:cs="Calibri" w:eastAsia="Calibri"/>
+          <w:color w:val="17365D"/>
+          <w:spacing w:val="5"/>
+          <w:position w:val="0"/>
+          <w:sz w:val="22"/>
+          <w:shd w:fill="auto" w:val="clear"/>
+        </w:rPr>
+      </w:pPr>
+      <w:r>
+        <w:rPr>
+          <w:rFonts w:ascii="Calibri" w:hAnsi="Calibri" w:cs="Calibri" w:eastAsia="Calibri"/>
+          <w:color w:val="17365D"/>
+          <w:spacing w:val="5"/>
+          <w:position w:val="0"/>
+          <w:sz w:val="22"/>
+          <w:shd w:fill="auto" w:val="clear"/>
+        </w:rPr>
+        <w:t xml:space="preserve">[VIX-1913] - LipSync Start Offset Move</w:t>
+      </w:r>
+    </w:p>
+    <w:p>
+      <w:pPr>
+        <w:spacing w:before="0" w:after="300" w:line="240"/>
+        <w:ind w:right="0" w:left="0" w:firstLine="0"/>
+        <w:jc w:val="left"/>
+        <w:rPr>
+          <w:rFonts w:ascii="Calibri" w:hAnsi="Calibri" w:cs="Calibri" w:eastAsia="Calibri"/>
+          <w:color w:val="17365D"/>
+          <w:spacing w:val="5"/>
+          <w:position w:val="0"/>
+          <w:sz w:val="22"/>
+          <w:shd w:fill="auto" w:val="clear"/>
+        </w:rPr>
+      </w:pPr>
+      <w:r>
+        <w:rPr>
+          <w:rFonts w:ascii="Calibri" w:hAnsi="Calibri" w:cs="Calibri" w:eastAsia="Calibri"/>
+          <w:color w:val="17365D"/>
+          <w:spacing w:val="5"/>
+          <w:position w:val="0"/>
+          <w:sz w:val="22"/>
+          <w:shd w:fill="auto" w:val="clear"/>
+        </w:rPr>
+        <w:t xml:space="preserve">[VIX-1936] - Custom value effect needs to render something-anything on the timeline</w:t>
+      </w:r>
+    </w:p>
+    <w:p>
+      <w:pPr>
+        <w:spacing w:before="0" w:after="300" w:line="240"/>
+        <w:ind w:right="0" w:left="0" w:firstLine="0"/>
+        <w:jc w:val="left"/>
+        <w:rPr>
+          <w:rFonts w:ascii="Calibri" w:hAnsi="Calibri" w:cs="Calibri" w:eastAsia="Calibri"/>
+          <w:color w:val="17365D"/>
+          <w:spacing w:val="5"/>
+          <w:position w:val="0"/>
+          <w:sz w:val="22"/>
+          <w:shd w:fill="auto" w:val="clear"/>
+        </w:rPr>
+      </w:pPr>
+      <w:r>
+        <w:rPr>
+          <w:rFonts w:ascii="Calibri" w:hAnsi="Calibri" w:cs="Calibri" w:eastAsia="Calibri"/>
+          <w:color w:val="17365D"/>
+          <w:spacing w:val="5"/>
+          <w:position w:val="0"/>
+          <w:sz w:val="22"/>
+          <w:shd w:fill="auto" w:val="clear"/>
+        </w:rPr>
+        <w:t xml:space="preserve">[VIX-1938] - Increase the Max Amount of Rotations</w:t>
+      </w:r>
+    </w:p>
+    <w:p>
+      <w:pPr>
+        <w:spacing w:before="0" w:after="300" w:line="240"/>
+        <w:ind w:right="0" w:left="0" w:firstLine="0"/>
+        <w:jc w:val="left"/>
+        <w:rPr>
+          <w:rFonts w:ascii="Calibri" w:hAnsi="Calibri" w:cs="Calibri" w:eastAsia="Calibri"/>
+          <w:color w:val="17365D"/>
+          <w:spacing w:val="5"/>
+          <w:position w:val="0"/>
+          <w:sz w:val="22"/>
+          <w:shd w:fill="auto" w:val="clear"/>
+        </w:rPr>
+      </w:pPr>
+      <w:r>
+        <w:rPr>
+          <w:rFonts w:ascii="Calibri" w:hAnsi="Calibri" w:cs="Calibri" w:eastAsia="Calibri"/>
+          <w:color w:val="17365D"/>
+          <w:spacing w:val="5"/>
+          <w:position w:val="0"/>
+          <w:sz w:val="22"/>
+          <w:shd w:fill="auto" w:val="clear"/>
+        </w:rPr>
+        <w:t xml:space="preserve">[VIX-1939] - LipSync Text Converter Whole Song</w:t>
+      </w:r>
+    </w:p>
+    <w:p>
+      <w:pPr>
+        <w:spacing w:before="0" w:after="300" w:line="240"/>
+        <w:ind w:right="0" w:left="0" w:firstLine="0"/>
+        <w:jc w:val="left"/>
+        <w:rPr>
+          <w:rFonts w:ascii="Calibri" w:hAnsi="Calibri" w:cs="Calibri" w:eastAsia="Calibri"/>
+          <w:color w:val="17365D"/>
+          <w:spacing w:val="5"/>
+          <w:position w:val="0"/>
+          <w:sz w:val="22"/>
+          <w:shd w:fill="auto" w:val="clear"/>
+        </w:rPr>
+      </w:pPr>
+      <w:r>
+        <w:rPr>
+          <w:rFonts w:ascii="Calibri" w:hAnsi="Calibri" w:cs="Calibri" w:eastAsia="Calibri"/>
+          <w:color w:val="17365D"/>
+          <w:spacing w:val="5"/>
+          <w:position w:val="0"/>
+          <w:sz w:val="22"/>
+          <w:shd w:fill="auto" w:val="clear"/>
+        </w:rPr>
+        <w:t xml:space="preserve">[VIX-1947] - Mask And Fill Layer mixer needs option to include zero values.</w:t>
+      </w:r>
+    </w:p>
+    <w:p>
+      <w:pPr>
+        <w:spacing w:before="0" w:after="300" w:line="240"/>
+        <w:ind w:right="0" w:left="0" w:firstLine="0"/>
+        <w:jc w:val="left"/>
+        <w:rPr>
+          <w:rFonts w:ascii="Calibri" w:hAnsi="Calibri" w:cs="Calibri" w:eastAsia="Calibri"/>
+          <w:color w:val="17365D"/>
+          <w:spacing w:val="5"/>
+          <w:position w:val="0"/>
+          <w:sz w:val="22"/>
+          <w:shd w:fill="auto" w:val="clear"/>
+        </w:rPr>
+      </w:pPr>
+      <w:r>
+        <w:rPr>
+          <w:rFonts w:ascii="Calibri" w:hAnsi="Calibri" w:cs="Calibri" w:eastAsia="Calibri"/>
+          <w:color w:val="17365D"/>
+          <w:spacing w:val="5"/>
+          <w:position w:val="0"/>
+          <w:sz w:val="22"/>
+          <w:shd w:fill="auto" w:val="clear"/>
+        </w:rPr>
+        <w:t xml:space="preserve">[VIX-1979] - Allow multiple instances of Vixen to load different profiles.</w:t>
+      </w:r>
+    </w:p>
+    <w:p>
+      <w:pPr>
+        <w:spacing w:before="0" w:after="300" w:line="240"/>
+        <w:ind w:right="0" w:left="0" w:firstLine="0"/>
+        <w:jc w:val="left"/>
+        <w:rPr>
+          <w:rFonts w:ascii="Calibri" w:hAnsi="Calibri" w:cs="Calibri" w:eastAsia="Calibri"/>
+          <w:color w:val="17365D"/>
+          <w:spacing w:val="5"/>
+          <w:position w:val="0"/>
+          <w:sz w:val="22"/>
+          <w:shd w:fill="auto" w:val="clear"/>
+        </w:rPr>
+      </w:pPr>
+      <w:r>
+        <w:rPr>
+          <w:rFonts w:ascii="Calibri" w:hAnsi="Calibri" w:cs="Calibri" w:eastAsia="Calibri"/>
+          <w:color w:val="17365D"/>
+          <w:spacing w:val="5"/>
+          <w:position w:val="0"/>
+          <w:sz w:val="22"/>
+          <w:shd w:fill="auto" w:val="clear"/>
+        </w:rPr>
+        <w:t xml:space="preserve">[VIX-1986] - Scroll to New Item Created with Add Element/Controller</w:t>
+      </w:r>
+    </w:p>
+    <w:p>
+      <w:pPr>
+        <w:spacing w:before="0" w:after="300" w:line="240"/>
+        <w:ind w:right="0" w:left="0" w:firstLine="0"/>
+        <w:jc w:val="left"/>
+        <w:rPr>
+          <w:rFonts w:ascii="Calibri" w:hAnsi="Calibri" w:cs="Calibri" w:eastAsia="Calibri"/>
+          <w:color w:val="17365D"/>
+          <w:spacing w:val="5"/>
+          <w:position w:val="0"/>
+          <w:sz w:val="22"/>
+          <w:shd w:fill="auto" w:val="clear"/>
+        </w:rPr>
+      </w:pPr>
+      <w:r>
+        <w:rPr>
+          <w:rFonts w:ascii="Calibri" w:hAnsi="Calibri" w:cs="Calibri" w:eastAsia="Calibri"/>
+          <w:color w:val="17365D"/>
+          <w:spacing w:val="5"/>
+          <w:position w:val="0"/>
+          <w:sz w:val="22"/>
+          <w:shd w:fill="auto" w:val="clear"/>
+        </w:rPr>
+        <w:t xml:space="preserve">[VIX-1989] - Adjust labels on Scheduler menu</w:t>
+      </w:r>
+    </w:p>
+    <w:p>
+      <w:pPr>
+        <w:spacing w:before="0" w:after="300" w:line="240"/>
+        <w:ind w:right="0" w:left="0" w:firstLine="0"/>
+        <w:jc w:val="left"/>
+        <w:rPr>
+          <w:rFonts w:ascii="Calibri" w:hAnsi="Calibri" w:cs="Calibri" w:eastAsia="Calibri"/>
+          <w:color w:val="17365D"/>
+          <w:spacing w:val="5"/>
+          <w:position w:val="0"/>
+          <w:sz w:val="22"/>
+          <w:shd w:fill="auto" w:val="clear"/>
+        </w:rPr>
+      </w:pPr>
+      <w:r>
+        <w:rPr>
+          <w:rFonts w:ascii="Calibri" w:hAnsi="Calibri" w:cs="Calibri" w:eastAsia="Calibri"/>
+          <w:color w:val="17365D"/>
+          <w:spacing w:val="5"/>
+          <w:position w:val="0"/>
+          <w:sz w:val="22"/>
+          <w:shd w:fill="auto" w:val="clear"/>
+        </w:rPr>
+        <w:t xml:space="preserve">[VIX-1991] - Upgrade version of NLog used to a current version.</w:t>
+      </w:r>
+    </w:p>
+    <w:p>
+      <w:pPr>
+        <w:spacing w:before="0" w:after="300" w:line="240"/>
+        <w:ind w:right="0" w:left="0" w:firstLine="0"/>
+        <w:jc w:val="left"/>
+        <w:rPr>
+          <w:rFonts w:ascii="Calibri" w:hAnsi="Calibri" w:cs="Calibri" w:eastAsia="Calibri"/>
+          <w:color w:val="17365D"/>
+          <w:spacing w:val="5"/>
+          <w:position w:val="0"/>
+          <w:sz w:val="22"/>
+          <w:shd w:fill="auto" w:val="clear"/>
+        </w:rPr>
+      </w:pPr>
+      <w:r>
+        <w:rPr>
+          <w:rFonts w:ascii="Calibri" w:hAnsi="Calibri" w:cs="Calibri" w:eastAsia="Calibri"/>
+          <w:color w:val="17365D"/>
+          <w:spacing w:val="5"/>
+          <w:position w:val="0"/>
+          <w:sz w:val="22"/>
+          <w:shd w:fill="auto" w:val="clear"/>
+        </w:rPr>
+        <w:t xml:space="preserve">[VIX-1992] - Display Setup performance improvments.</w:t>
+      </w:r>
+    </w:p>
+    <w:p>
+      <w:pPr>
+        <w:spacing w:before="0" w:after="300" w:line="240"/>
+        <w:ind w:right="0" w:left="0" w:firstLine="0"/>
+        <w:jc w:val="left"/>
+        <w:rPr>
+          <w:rFonts w:ascii="Calibri" w:hAnsi="Calibri" w:cs="Calibri" w:eastAsia="Calibri"/>
+          <w:color w:val="17365D"/>
+          <w:spacing w:val="5"/>
+          <w:position w:val="0"/>
+          <w:sz w:val="22"/>
+          <w:shd w:fill="auto" w:val="clear"/>
+        </w:rPr>
+      </w:pPr>
+      <w:r>
+        <w:rPr>
+          <w:rFonts w:ascii="Calibri" w:hAnsi="Calibri" w:cs="Calibri" w:eastAsia="Calibri"/>
+          <w:color w:val="17365D"/>
+          <w:spacing w:val="5"/>
+          <w:position w:val="0"/>
+          <w:sz w:val="22"/>
+          <w:shd w:fill="auto" w:val="clear"/>
+        </w:rPr>
+        <w:t xml:space="preserve">[VIX-1994] - Upgrade the version of the web server libraries to the current stable versions.</w:t>
+      </w:r>
+    </w:p>
+    <w:p>
+      <w:pPr>
+        <w:spacing w:before="0" w:after="300" w:line="240"/>
+        <w:ind w:right="0" w:left="0" w:firstLine="0"/>
+        <w:jc w:val="left"/>
+        <w:rPr>
+          <w:rFonts w:ascii="Calibri" w:hAnsi="Calibri" w:cs="Calibri" w:eastAsia="Calibri"/>
+          <w:color w:val="17365D"/>
+          <w:spacing w:val="5"/>
+          <w:position w:val="0"/>
+          <w:sz w:val="22"/>
+          <w:shd w:fill="auto" w:val="clear"/>
+        </w:rPr>
+      </w:pPr>
+      <w:r>
+        <w:rPr>
+          <w:rFonts w:ascii="Calibri" w:hAnsi="Calibri" w:cs="Calibri" w:eastAsia="Calibri"/>
+          <w:color w:val="17365D"/>
+          <w:spacing w:val="5"/>
+          <w:position w:val="0"/>
+          <w:sz w:val="22"/>
+          <w:shd w:fill="auto" w:val="clear"/>
+        </w:rPr>
+        <w:t xml:space="preserve">[VIX-1997] - Upgrade the Dock panel suite used in the editor to the latest stable version.</w:t>
+      </w:r>
+    </w:p>
+    <w:p>
+      <w:pPr>
+        <w:spacing w:before="0" w:after="300" w:line="240"/>
+        <w:ind w:right="0" w:left="0" w:firstLine="0"/>
+        <w:jc w:val="left"/>
+        <w:rPr>
+          <w:rFonts w:ascii="Calibri" w:hAnsi="Calibri" w:cs="Calibri" w:eastAsia="Calibri"/>
+          <w:color w:val="17365D"/>
+          <w:spacing w:val="5"/>
+          <w:position w:val="0"/>
+          <w:sz w:val="22"/>
+          <w:shd w:fill="auto" w:val="clear"/>
+        </w:rPr>
+      </w:pPr>
+      <w:r>
+        <w:rPr>
+          <w:rFonts w:ascii="Calibri" w:hAnsi="Calibri" w:cs="Calibri" w:eastAsia="Calibri"/>
+          <w:color w:val="17365D"/>
+          <w:spacing w:val="5"/>
+          <w:position w:val="0"/>
+          <w:sz w:val="22"/>
+          <w:shd w:fill="auto" w:val="clear"/>
+        </w:rPr>
+        <w:t xml:space="preserve">[VIX-1998] - Clean up unused references in the projects.</w:t>
+      </w:r>
+    </w:p>
+    <w:p>
+      <w:pPr>
+        <w:spacing w:before="0" w:after="300" w:line="240"/>
+        <w:ind w:right="0" w:left="0" w:firstLine="0"/>
+        <w:jc w:val="left"/>
+        <w:rPr>
+          <w:rFonts w:ascii="Calibri" w:hAnsi="Calibri" w:cs="Calibri" w:eastAsia="Calibri"/>
+          <w:color w:val="17365D"/>
+          <w:spacing w:val="5"/>
+          <w:position w:val="0"/>
+          <w:sz w:val="22"/>
+          <w:shd w:fill="auto" w:val="clear"/>
+        </w:rPr>
+      </w:pPr>
+      <w:r>
+        <w:rPr>
+          <w:rFonts w:ascii="Calibri" w:hAnsi="Calibri" w:cs="Calibri" w:eastAsia="Calibri"/>
+          <w:color w:val="17365D"/>
+          <w:spacing w:val="5"/>
+          <w:position w:val="0"/>
+          <w:sz w:val="22"/>
+          <w:shd w:fill="auto" w:val="clear"/>
+        </w:rPr>
+        <w:t xml:space="preserve">[VIX-1999] - Improve logging in the Generic Serial controller</w:t>
+      </w:r>
+    </w:p>
+    <w:p>
+      <w:pPr>
+        <w:spacing w:before="0" w:after="300" w:line="240"/>
+        <w:ind w:right="0" w:left="0" w:firstLine="0"/>
+        <w:jc w:val="left"/>
+        <w:rPr>
+          <w:rFonts w:ascii="Calibri" w:hAnsi="Calibri" w:cs="Calibri" w:eastAsia="Calibri"/>
+          <w:color w:val="17365D"/>
+          <w:spacing w:val="5"/>
+          <w:position w:val="0"/>
+          <w:sz w:val="22"/>
+          <w:shd w:fill="auto" w:val="clear"/>
+        </w:rPr>
+      </w:pPr>
+      <w:r>
+        <w:rPr>
+          <w:rFonts w:ascii="Calibri" w:hAnsi="Calibri" w:cs="Calibri" w:eastAsia="Calibri"/>
+          <w:color w:val="17365D"/>
+          <w:spacing w:val="5"/>
+          <w:position w:val="0"/>
+          <w:sz w:val="22"/>
+          <w:shd w:fill="auto" w:val="clear"/>
+        </w:rPr>
+        <w:t xml:space="preserve">[VIX-2004] - Serialization improvements</w:t>
+      </w:r>
+    </w:p>
+    <w:p>
+      <w:pPr>
+        <w:spacing w:before="0" w:after="300" w:line="240"/>
+        <w:ind w:right="0" w:left="0" w:firstLine="0"/>
+        <w:jc w:val="left"/>
+        <w:rPr>
+          <w:rFonts w:ascii="Calibri" w:hAnsi="Calibri" w:cs="Calibri" w:eastAsia="Calibri"/>
+          <w:color w:val="17365D"/>
+          <w:spacing w:val="5"/>
+          <w:position w:val="0"/>
+          <w:sz w:val="22"/>
+          <w:shd w:fill="auto" w:val="clear"/>
+        </w:rPr>
+      </w:pPr>
+      <w:r>
+        <w:rPr>
+          <w:rFonts w:ascii="Calibri" w:hAnsi="Calibri" w:cs="Calibri" w:eastAsia="Calibri"/>
+          <w:color w:val="17365D"/>
+          <w:spacing w:val="5"/>
+          <w:position w:val="0"/>
+          <w:sz w:val="22"/>
+          <w:shd w:fill="auto" w:val="clear"/>
+        </w:rPr>
+        <w:t xml:space="preserve">[VIX-2005] - Core engine performance improvements</w:t>
+      </w:r>
+    </w:p>
+    <w:p>
+      <w:pPr>
+        <w:spacing w:before="0" w:after="300" w:line="240"/>
+        <w:ind w:right="0" w:left="0" w:firstLine="0"/>
+        <w:jc w:val="left"/>
+        <w:rPr>
+          <w:rFonts w:ascii="Calibri" w:hAnsi="Calibri" w:cs="Calibri" w:eastAsia="Calibri"/>
+          <w:b/>
+          <w:color w:val="17365D"/>
+          <w:spacing w:val="5"/>
+          <w:position w:val="0"/>
+          <w:sz w:val="24"/>
+          <w:shd w:fill="auto" w:val="clear"/>
+        </w:rPr>
+      </w:pPr>
+      <w:r>
+        <w:rPr>
+          <w:rFonts w:ascii="Calibri" w:hAnsi="Calibri" w:cs="Calibri" w:eastAsia="Calibri"/>
+          <w:b/>
+          <w:color w:val="17365D"/>
+          <w:spacing w:val="5"/>
+          <w:position w:val="0"/>
+          <w:sz w:val="24"/>
+          <w:shd w:fill="auto" w:val="clear"/>
+        </w:rPr>
+        <w:t xml:space="preserve">New Feature</w:t>
+      </w:r>
+    </w:p>
+    <w:p>
+      <w:pPr>
+        <w:spacing w:before="0" w:after="300" w:line="240"/>
+        <w:ind w:right="0" w:left="0" w:firstLine="0"/>
+        <w:jc w:val="left"/>
+        <w:rPr>
+          <w:rFonts w:ascii="Calibri" w:hAnsi="Calibri" w:cs="Calibri" w:eastAsia="Calibri"/>
+          <w:color w:val="17365D"/>
+          <w:spacing w:val="5"/>
+          <w:position w:val="0"/>
+          <w:sz w:val="22"/>
+          <w:shd w:fill="auto" w:val="clear"/>
+        </w:rPr>
+      </w:pPr>
+      <w:r>
+        <w:rPr>
+          <w:rFonts w:ascii="Calibri" w:hAnsi="Calibri" w:cs="Calibri" w:eastAsia="Calibri"/>
+          <w:color w:val="17365D"/>
+          <w:spacing w:val="5"/>
+          <w:position w:val="0"/>
+          <w:sz w:val="22"/>
+          <w:shd w:fill="auto" w:val="clear"/>
+        </w:rPr>
+        <w:t xml:space="preserve">[VIX-843] - Export Default</w:t>
+      </w:r>
+    </w:p>
+    <w:p>
+      <w:pPr>
+        <w:spacing w:before="0" w:after="300" w:line="240"/>
+        <w:ind w:right="0" w:left="0" w:firstLine="0"/>
+        <w:jc w:val="left"/>
+        <w:rPr>
+          <w:rFonts w:ascii="Cambria" w:hAnsi="Cambria" w:cs="Cambria" w:eastAsia="Cambria"/>
+          <w:color w:val="17365D"/>
+          <w:spacing w:val="5"/>
+          <w:position w:val="0"/>
+          <w:sz w:val="52"/>
+          <w:shd w:fill="auto" w:val="clear"/>
+        </w:rPr>
+      </w:pPr>
+      <w:r>
+        <w:rPr>
+          <w:rFonts w:ascii="Calibri" w:hAnsi="Calibri" w:cs="Calibri" w:eastAsia="Calibri"/>
+          <w:color w:val="17365D"/>
+          <w:spacing w:val="5"/>
+          <w:position w:val="0"/>
+          <w:sz w:val="22"/>
+          <w:shd w:fill="auto" w:val="clear"/>
+        </w:rPr>
+        <w:t xml:space="preserve">[VIX-1132] - Find Patched Elements/Outputs Scroll</w:t>
+      </w:r>
+    </w:p>
     <w:p>
       <w:pPr>
         <w:spacing w:before="0" w:after="300" w:line="240"/>

</xml_diff>